<commit_message>
🐛 Corriger le modèle de réponse de recours (#2336)
</commit_message>
<xml_diff>
--- a/packages/applications/document-builder/src/assets/docx/recours-modèle-réponse.docx
+++ b/packages/applications/document-builder/src/assets/docx/recours-modèle-réponse.docx
@@ -2,10 +2,10 @@
 <file path=word/document.xml><?xml version="1.0" encoding="utf-8"?>
 <w:document xmlns:o="urn:schemas-microsoft-com:office:office" xmlns:r="http://schemas.openxmlformats.org/officeDocument/2006/relationships" xmlns:v="urn:schemas-microsoft-com:vml" xmlns:w="http://schemas.openxmlformats.org/wordprocessingml/2006/main" xmlns:w10="urn:schemas-microsoft-com:office:word" xmlns:wp="http://schemas.openxmlformats.org/drawingml/2006/wordprocessingDrawing" xmlns:wps="http://schemas.microsoft.com/office/word/2010/wordprocessingShape" xmlns:wpg="http://schemas.microsoft.com/office/word/2010/wordprocessingGroup" xmlns:mc="http://schemas.openxmlformats.org/markup-compatibility/2006" xmlns:wp14="http://schemas.microsoft.com/office/word/2010/wordprocessingDrawing" xmlns:w14="http://schemas.microsoft.com/office/word/2010/wordml" xmlns:w15="http://schemas.microsoft.com/office/word/2012/wordml" mc:Ignorable="w14 wp14 w15">
   <w:body>
-    <w:p>
+    <w:p xmlns:wp14="http://schemas.microsoft.com/office/word/2010/wordml" wp14:textId="77777777">
       <w:pPr>
         <w:pStyle w:val="LO-normal"/>
-        <w:spacing w:lineRule="auto" w:line="240" w:before="0" w:after="0"/>
+        <w:spacing w:before="0" w:after="0" w:line="240" w:lineRule="auto"/>
         <w:jc w:val="both"/>
         <w:rPr>
           <w:rFonts w:ascii="Arial" w:hAnsi="Arial" w:eastAsia="Arial" w:cs="Arial"/>
@@ -15,16 +15,16 @@
       </w:pPr>
       <w:r>
         <w:rPr>
-          <w:rFonts w:eastAsia="Arial" w:cs="Arial" w:ascii="Arial" w:hAnsi="Arial"/>
+          <w:rFonts w:ascii="Arial" w:hAnsi="Arial" w:eastAsia="Arial" w:cs="Arial"/>
           <w:sz w:val="20"/>
           <w:szCs w:val="20"/>
         </w:rPr>
       </w:r>
     </w:p>
-    <w:p>
+    <w:p xmlns:wp14="http://schemas.microsoft.com/office/word/2010/wordml" wp14:textId="77777777">
       <w:pPr>
         <w:pStyle w:val="LO-normal"/>
-        <w:spacing w:lineRule="auto" w:line="240" w:before="0" w:after="0"/>
+        <w:spacing w:before="0" w:after="0" w:line="240" w:lineRule="auto"/>
         <w:jc w:val="both"/>
         <w:rPr>
           <w:rFonts w:ascii="Arial" w:hAnsi="Arial" w:eastAsia="Arial" w:cs="Arial"/>
@@ -34,16 +34,16 @@
       </w:pPr>
       <w:r>
         <w:rPr>
-          <w:rFonts w:eastAsia="Arial" w:cs="Arial" w:ascii="Arial" w:hAnsi="Arial"/>
+          <w:rFonts w:ascii="Arial" w:hAnsi="Arial" w:eastAsia="Arial" w:cs="Arial"/>
           <w:sz w:val="20"/>
           <w:szCs w:val="20"/>
         </w:rPr>
       </w:r>
     </w:p>
-    <w:p>
+    <w:p xmlns:wp14="http://schemas.microsoft.com/office/word/2010/wordml" wp14:textId="77777777">
       <w:pPr>
         <w:pStyle w:val="LO-normal"/>
-        <w:spacing w:lineRule="auto" w:line="240" w:before="0" w:after="0"/>
+        <w:spacing w:before="0" w:after="0" w:line="240" w:lineRule="auto"/>
         <w:jc w:val="both"/>
         <w:rPr>
           <w:rFonts w:ascii="Arial" w:hAnsi="Arial" w:eastAsia="Arial" w:cs="Arial"/>
@@ -53,16 +53,16 @@
       </w:pPr>
       <w:r>
         <w:rPr>
-          <w:rFonts w:eastAsia="Arial" w:cs="Arial" w:ascii="Arial" w:hAnsi="Arial"/>
+          <w:rFonts w:ascii="Arial" w:hAnsi="Arial" w:eastAsia="Arial" w:cs="Arial"/>
           <w:sz w:val="20"/>
           <w:szCs w:val="20"/>
         </w:rPr>
       </w:r>
     </w:p>
-    <w:p>
+    <w:p xmlns:wp14="http://schemas.microsoft.com/office/word/2010/wordml" wp14:textId="77777777">
       <w:pPr>
         <w:pStyle w:val="LO-normal"/>
-        <w:spacing w:lineRule="auto" w:line="240" w:before="0" w:after="0"/>
+        <w:spacing w:before="0" w:after="0" w:line="240" w:lineRule="auto"/>
         <w:jc w:val="both"/>
         <w:rPr>
           <w:rFonts w:ascii="Arial" w:hAnsi="Arial" w:eastAsia="Arial" w:cs="Arial"/>
@@ -72,7 +72,7 @@
       </w:pPr>
       <w:r>
         <w:rPr>
-          <w:rFonts w:eastAsia="Arial" w:cs="Arial" w:ascii="Arial" w:hAnsi="Arial"/>
+          <w:rFonts w:ascii="Arial" w:hAnsi="Arial" w:eastAsia="Arial" w:cs="Arial"/>
           <w:sz w:val="20"/>
           <w:szCs w:val="20"/>
         </w:rPr>
@@ -97,7 +97,7 @@
         <w:gridCol w:w="4992"/>
         <w:gridCol w:w="4989"/>
       </w:tblGrid>
-      <w:tr>
+      <w:tr xmlns:wp14="http://schemas.microsoft.com/office/word/2010/wordml" wp14:textId="77777777">
         <w:trPr>
           <w:trHeight w:val="249" w:hRule="atLeast"/>
         </w:trPr>
@@ -105,17 +105,17 @@
           <w:tcPr>
             <w:tcW w:w="4992" w:type="dxa"/>
             <w:tcBorders/>
-            <w:shd w:fill="auto" w:val="clear"/>
+            <w:shd w:val="clear" w:fill="auto"/>
           </w:tcPr>
-          <w:p>
+          <w:p wp14:textId="77777777">
             <w:pPr>
               <w:pStyle w:val="LO-normal"/>
               <w:keepNext w:val="false"/>
               <w:keepLines w:val="false"/>
               <w:widowControl w:val="false"/>
               <w:shd w:val="clear" w:fill="auto"/>
-              <w:spacing w:lineRule="auto" w:line="240" w:before="0" w:after="0"/>
-              <w:ind w:hanging="0" w:left="0" w:right="0"/>
+              <w:spacing w:before="0" w:after="0" w:line="240" w:lineRule="auto"/>
+              <w:ind w:left="0" w:right="0" w:hanging="0"/>
               <w:jc w:val="left"/>
               <w:rPr>
                 <w:rFonts w:ascii="Arial" w:hAnsi="Arial" w:eastAsia="Arial" w:cs="Arial"/>
@@ -132,13 +132,13 @@
                 <w:sz w:val="16"/>
                 <w:szCs w:val="16"/>
                 <w:u w:val="none"/>
-                <w:shd w:fill="auto" w:val="clear"/>
+                <w:shd w:val="clear" w:fill="auto"/>
                 <w:vertAlign w:val="baseline"/>
               </w:rPr>
             </w:pPr>
             <w:r>
               <w:rPr>
-                <w:rFonts w:eastAsia="Arial" w:cs="Arial" w:ascii="Arial" w:hAnsi="Arial"/>
+                <w:rFonts w:ascii="Arial" w:hAnsi="Arial" w:eastAsia="Arial" w:cs="Arial"/>
                 <w:b w:val="false"/>
                 <w:i w:val="false"/>
                 <w:caps w:val="false"/>
@@ -151,7 +151,7 @@
                 <w:sz w:val="16"/>
                 <w:szCs w:val="16"/>
                 <w:u w:val="none"/>
-                <w:shd w:fill="auto" w:val="clear"/>
+                <w:shd w:val="clear" w:fill="auto"/>
                 <w:vertAlign w:val="baseline"/>
               </w:rPr>
             </w:r>
@@ -161,17 +161,17 @@
           <w:tcPr>
             <w:tcW w:w="4989" w:type="dxa"/>
             <w:tcBorders/>
-            <w:shd w:fill="auto" w:val="clear"/>
+            <w:shd w:val="clear" w:fill="auto"/>
           </w:tcPr>
-          <w:p>
+          <w:p wp14:textId="77777777">
             <w:pPr>
               <w:pStyle w:val="LO-normal"/>
               <w:keepNext w:val="false"/>
               <w:keepLines w:val="false"/>
               <w:widowControl w:val="false"/>
               <w:shd w:val="clear" w:fill="auto"/>
-              <w:spacing w:lineRule="auto" w:line="240" w:before="0" w:after="0"/>
-              <w:ind w:hanging="0" w:left="0" w:right="0"/>
+              <w:spacing w:before="0" w:after="0" w:line="240" w:lineRule="auto"/>
+              <w:ind w:left="0" w:right="0" w:hanging="0"/>
               <w:jc w:val="right"/>
               <w:rPr>
                 <w:rFonts w:ascii="Arial" w:hAnsi="Arial" w:eastAsia="Arial" w:cs="Arial"/>
@@ -194,7 +194,7 @@
             </w:pPr>
             <w:r>
               <w:rPr>
-                <w:rFonts w:eastAsia="Arial" w:cs="Arial" w:ascii="Arial" w:hAnsi="Arial"/>
+                <w:rFonts w:ascii="Arial" w:hAnsi="Arial" w:eastAsia="Arial" w:cs="Arial"/>
                 <w:b w:val="false"/>
                 <w:i w:val="false"/>
                 <w:caps w:val="false"/>
@@ -207,14 +207,14 @@
                 <w:sz w:val="16"/>
                 <w:szCs w:val="16"/>
                 <w:u w:val="none"/>
-                <w:shd w:fill="auto" w:val="clear"/>
+                <w:shd w:val="clear" w:fill="auto"/>
                 <w:vertAlign w:val="baseline"/>
               </w:rPr>
               <w:t xml:space="preserve">Paris, le </w:t>
             </w:r>
             <w:r>
               <w:rPr>
-                <w:rFonts w:eastAsia="Arial" w:cs="Arial" w:ascii="Arial" w:hAnsi="Arial"/>
+                <w:rFonts w:ascii="Arial" w:hAnsi="Arial" w:eastAsia="Arial" w:cs="Arial"/>
                 <w:b w:val="false"/>
                 <w:i w:val="false"/>
                 <w:caps w:val="false"/>
@@ -234,7 +234,7 @@
             </w:r>
             <w:r>
               <w:rPr>
-                <w:rFonts w:eastAsia="Arial" w:cs="Arial" w:ascii="Arial" w:hAnsi="Arial"/>
+                <w:rFonts w:ascii="Arial" w:hAnsi="Arial" w:eastAsia="Arial" w:cs="Arial"/>
                 <w:b w:val="false"/>
                 <w:i w:val="false"/>
                 <w:caps w:val="false"/>
@@ -256,7 +256,7 @@
             </w:r>
             <w:r>
               <w:rPr>
-                <w:rFonts w:eastAsia="Arial" w:cs="Arial" w:ascii="Arial" w:hAnsi="Arial"/>
+                <w:rFonts w:ascii="Arial" w:hAnsi="Arial" w:eastAsia="Arial" w:cs="Arial"/>
                 <w:b w:val="false"/>
                 <w:i w:val="false"/>
                 <w:caps w:val="false"/>
@@ -277,7 +277,7 @@
           </w:p>
         </w:tc>
       </w:tr>
-      <w:tr>
+      <w:tr xmlns:wp14="http://schemas.microsoft.com/office/word/2010/wordml" wp14:textId="77777777">
         <w:trPr>
           <w:trHeight w:val="640" w:hRule="atLeast"/>
         </w:trPr>
@@ -285,17 +285,17 @@
           <w:tcPr>
             <w:tcW w:w="4992" w:type="dxa"/>
             <w:tcBorders/>
-            <w:shd w:fill="auto" w:val="clear"/>
+            <w:shd w:val="clear" w:fill="auto"/>
           </w:tcPr>
-          <w:p>
+          <w:p wp14:textId="77777777">
             <w:pPr>
               <w:pStyle w:val="LO-normal"/>
               <w:keepNext w:val="false"/>
               <w:keepLines w:val="false"/>
               <w:widowControl w:val="false"/>
               <w:shd w:val="clear" w:fill="auto"/>
-              <w:spacing w:lineRule="auto" w:line="276" w:before="0" w:after="0"/>
-              <w:ind w:hanging="0" w:left="0" w:right="0"/>
+              <w:spacing w:before="0" w:after="0" w:line="276" w:lineRule="auto"/>
+              <w:ind w:left="0" w:right="0" w:hanging="0"/>
               <w:jc w:val="left"/>
               <w:rPr>
                 <w:rFonts w:ascii="Arial" w:hAnsi="Arial" w:eastAsia="Arial" w:cs="Arial"/>
@@ -317,7 +317,7 @@
             </w:pPr>
             <w:r>
               <w:rPr>
-                <w:rFonts w:eastAsia="Arial" w:cs="Arial" w:ascii="Arial" w:hAnsi="Arial"/>
+                <w:rFonts w:ascii="Arial" w:hAnsi="Arial" w:eastAsia="Arial" w:cs="Arial"/>
                 <w:b w:val="false"/>
                 <w:i w:val="false"/>
                 <w:caps w:val="false"/>
@@ -330,7 +330,7 @@
                 <w:sz w:val="16"/>
                 <w:szCs w:val="16"/>
                 <w:u w:val="none"/>
-                <w:shd w:fill="auto" w:val="clear"/>
+                <w:shd w:val="clear" w:fill="auto"/>
                 <w:vertAlign w:val="baseline"/>
               </w:rPr>
               <w:t xml:space="preserve">Affaire suivie par : </w:t>
@@ -343,15 +343,15 @@
               <w:t>{suiviPar}</w:t>
             </w:r>
           </w:p>
-          <w:p>
+          <w:p wp14:textId="77777777">
             <w:pPr>
               <w:pStyle w:val="LO-normal"/>
               <w:keepNext w:val="false"/>
               <w:keepLines w:val="false"/>
               <w:widowControl w:val="false"/>
               <w:shd w:val="clear" w:fill="auto"/>
-              <w:spacing w:lineRule="auto" w:line="276" w:before="0" w:after="0"/>
-              <w:ind w:hanging="0" w:left="0" w:right="0"/>
+              <w:spacing w:before="0" w:after="0" w:line="276" w:lineRule="auto"/>
+              <w:ind w:left="0" w:right="0" w:hanging="0"/>
               <w:jc w:val="left"/>
               <w:rPr>
                 <w:rFonts w:ascii="Arial" w:hAnsi="Arial" w:eastAsia="Arial" w:cs="Arial"/>
@@ -368,7 +368,7 @@
                 <w:sz w:val="16"/>
                 <w:szCs w:val="16"/>
                 <w:u w:val="none"/>
-                <w:shd w:fill="auto" w:val="clear"/>
+                <w:shd w:val="clear" w:fill="auto"/>
                 <w:vertAlign w:val="baseline"/>
               </w:rPr>
             </w:pPr>
@@ -380,15 +380,15 @@
               <w:t>{suiviParEmail}</w:t>
             </w:r>
           </w:p>
-          <w:p>
+          <w:p wp14:textId="77777777">
             <w:pPr>
               <w:pStyle w:val="LO-normal"/>
               <w:keepNext w:val="false"/>
               <w:keepLines w:val="false"/>
               <w:widowControl w:val="false"/>
               <w:shd w:val="clear" w:fill="auto"/>
-              <w:spacing w:lineRule="auto" w:line="276" w:before="0" w:after="0"/>
-              <w:ind w:hanging="0" w:left="0" w:right="0"/>
+              <w:spacing w:before="0" w:after="0" w:line="276" w:lineRule="auto"/>
+              <w:ind w:left="0" w:right="0" w:hanging="0"/>
               <w:jc w:val="left"/>
               <w:rPr>
                 <w:rFonts w:ascii="Arial" w:hAnsi="Arial" w:eastAsia="Arial" w:cs="Arial"/>
@@ -405,13 +405,13 @@
                 <w:sz w:val="20"/>
                 <w:szCs w:val="20"/>
                 <w:u w:val="none"/>
-                <w:shd w:fill="auto" w:val="clear"/>
+                <w:shd w:val="clear" w:fill="auto"/>
                 <w:vertAlign w:val="baseline"/>
               </w:rPr>
             </w:pPr>
             <w:r>
               <w:rPr>
-                <w:rFonts w:eastAsia="Arial" w:cs="Arial" w:ascii="Arial" w:hAnsi="Arial"/>
+                <w:rFonts w:ascii="Arial" w:hAnsi="Arial" w:eastAsia="Arial" w:cs="Arial"/>
                 <w:b w:val="false"/>
                 <w:i w:val="false"/>
                 <w:caps w:val="false"/>
@@ -424,20 +424,20 @@
                 <w:sz w:val="20"/>
                 <w:szCs w:val="20"/>
                 <w:u w:val="none"/>
-                <w:shd w:fill="auto" w:val="clear"/>
+                <w:shd w:val="clear" w:fill="auto"/>
                 <w:vertAlign w:val="baseline"/>
               </w:rPr>
             </w:r>
           </w:p>
-          <w:p>
+          <w:p wp14:textId="77777777">
             <w:pPr>
               <w:pStyle w:val="LO-normal"/>
               <w:keepNext w:val="false"/>
               <w:keepLines w:val="false"/>
               <w:widowControl w:val="false"/>
               <w:shd w:val="clear" w:fill="auto"/>
-              <w:spacing w:lineRule="auto" w:line="240" w:before="0" w:after="0"/>
-              <w:ind w:hanging="0" w:left="0" w:right="0"/>
+              <w:spacing w:before="0" w:after="0" w:line="240" w:lineRule="auto"/>
+              <w:ind w:left="0" w:right="0" w:hanging="0"/>
               <w:jc w:val="left"/>
               <w:rPr>
                 <w:sz w:val="16"/>
@@ -453,7 +453,7 @@
             </w:r>
             <w:r>
               <w:rPr>
-                <w:rFonts w:eastAsia="Arial" w:cs="Arial" w:ascii="Arial" w:hAnsi="Arial"/>
+                <w:rFonts w:ascii="Arial" w:hAnsi="Arial" w:eastAsia="Arial" w:cs="Arial"/>
                 <w:b w:val="false"/>
                 <w:i w:val="false"/>
                 <w:caps w:val="false"/>
@@ -466,7 +466,7 @@
                 <w:sz w:val="16"/>
                 <w:szCs w:val="16"/>
                 <w:u w:val="none"/>
-                <w:shd w:fill="auto" w:val="clear"/>
+                <w:shd w:val="clear" w:fill="auto"/>
                 <w:vertAlign w:val="baseline"/>
               </w:rPr>
               <w:t xml:space="preserve">: </w:t>
@@ -479,15 +479,15 @@
               <w:t>{refPotentiel}</w:t>
             </w:r>
           </w:p>
-          <w:p>
+          <w:p wp14:textId="77777777">
             <w:pPr>
               <w:pStyle w:val="LO-normal"/>
               <w:keepNext w:val="false"/>
               <w:keepLines w:val="false"/>
               <w:widowControl w:val="false"/>
               <w:shd w:val="clear" w:fill="auto"/>
-              <w:spacing w:lineRule="auto" w:line="240" w:before="0" w:after="0"/>
-              <w:ind w:hanging="0" w:left="0" w:right="0"/>
+              <w:spacing w:before="0" w:after="0" w:line="240" w:lineRule="auto"/>
+              <w:ind w:left="0" w:right="0" w:hanging="0"/>
               <w:jc w:val="left"/>
               <w:rPr>
                 <w:sz w:val="16"/>
@@ -502,15 +502,15 @@
               <w:t>Réf:</w:t>
             </w:r>
           </w:p>
-          <w:p>
+          <w:p wp14:textId="77777777">
             <w:pPr>
               <w:pStyle w:val="LO-normal"/>
               <w:keepNext w:val="false"/>
               <w:keepLines w:val="false"/>
               <w:widowControl w:val="false"/>
               <w:shd w:val="clear" w:fill="auto"/>
-              <w:spacing w:lineRule="auto" w:line="276" w:before="0" w:after="0"/>
-              <w:ind w:hanging="0" w:left="0" w:right="0"/>
+              <w:spacing w:before="0" w:after="0" w:line="276" w:lineRule="auto"/>
+              <w:ind w:left="0" w:right="0" w:hanging="0"/>
               <w:jc w:val="left"/>
               <w:rPr>
                 <w:rFonts w:ascii="Arial" w:hAnsi="Arial" w:eastAsia="Arial" w:cs="Arial"/>
@@ -527,13 +527,13 @@
                 <w:sz w:val="20"/>
                 <w:szCs w:val="20"/>
                 <w:u w:val="none"/>
-                <w:shd w:fill="auto" w:val="clear"/>
+                <w:shd w:val="clear" w:fill="auto"/>
                 <w:vertAlign w:val="baseline"/>
               </w:rPr>
             </w:pPr>
             <w:r>
               <w:rPr>
-                <w:rFonts w:eastAsia="Arial" w:cs="Arial" w:ascii="Arial" w:hAnsi="Arial"/>
+                <w:rFonts w:ascii="Arial" w:hAnsi="Arial" w:eastAsia="Arial" w:cs="Arial"/>
                 <w:b w:val="false"/>
                 <w:i w:val="false"/>
                 <w:caps w:val="false"/>
@@ -546,7 +546,7 @@
                 <w:sz w:val="20"/>
                 <w:szCs w:val="20"/>
                 <w:u w:val="none"/>
-                <w:shd w:fill="auto" w:val="clear"/>
+                <w:shd w:val="clear" w:fill="auto"/>
                 <w:vertAlign w:val="baseline"/>
               </w:rPr>
             </w:r>
@@ -556,17 +556,17 @@
           <w:tcPr>
             <w:tcW w:w="4989" w:type="dxa"/>
             <w:tcBorders/>
-            <w:shd w:fill="auto" w:val="clear"/>
+            <w:shd w:val="clear" w:fill="auto"/>
           </w:tcPr>
-          <w:p>
+          <w:p wp14:textId="77777777">
             <w:pPr>
               <w:pStyle w:val="LO-normal"/>
               <w:keepNext w:val="false"/>
               <w:keepLines w:val="false"/>
               <w:widowControl w:val="false"/>
               <w:shd w:val="clear" w:fill="auto"/>
-              <w:spacing w:lineRule="auto" w:line="259" w:before="0" w:after="0"/>
-              <w:ind w:hanging="0" w:left="0" w:right="52"/>
+              <w:spacing w:before="0" w:after="0" w:line="259" w:lineRule="auto"/>
+              <w:ind w:left="0" w:right="52" w:hanging="0"/>
               <w:jc w:val="right"/>
               <w:rPr>
                 <w:rFonts w:ascii="Arial" w:hAnsi="Arial" w:eastAsia="Arial" w:cs="Arial"/>
@@ -583,13 +583,13 @@
                 <w:sz w:val="20"/>
                 <w:szCs w:val="20"/>
                 <w:u w:val="none"/>
-                <w:shd w:fill="auto" w:val="clear"/>
+                <w:shd w:val="clear" w:fill="auto"/>
                 <w:vertAlign w:val="baseline"/>
               </w:rPr>
             </w:pPr>
             <w:r>
               <w:rPr>
-                <w:rFonts w:eastAsia="Arial" w:cs="Arial" w:ascii="Arial" w:hAnsi="Arial"/>
+                <w:rFonts w:ascii="Arial" w:hAnsi="Arial" w:eastAsia="Arial" w:cs="Arial"/>
                 <w:b w:val="false"/>
                 <w:i w:val="false"/>
                 <w:caps w:val="false"/>
@@ -602,14 +602,14 @@
                 <w:sz w:val="20"/>
                 <w:szCs w:val="20"/>
                 <w:u w:val="none"/>
-                <w:shd w:fill="auto" w:val="clear"/>
+                <w:shd w:val="clear" w:fill="auto"/>
                 <w:vertAlign w:val="baseline"/>
               </w:rPr>
             </w:r>
           </w:p>
         </w:tc>
       </w:tr>
-      <w:tr>
+      <w:tr xmlns:wp14="http://schemas.microsoft.com/office/word/2010/wordml" wp14:textId="77777777">
         <w:trPr>
           <w:trHeight w:val="933" w:hRule="atLeast"/>
         </w:trPr>
@@ -617,17 +617,17 @@
           <w:tcPr>
             <w:tcW w:w="4992" w:type="dxa"/>
             <w:tcBorders/>
-            <w:shd w:fill="auto" w:val="clear"/>
+            <w:shd w:val="clear" w:fill="auto"/>
           </w:tcPr>
-          <w:p>
+          <w:p wp14:textId="77777777">
             <w:pPr>
               <w:pStyle w:val="LO-normal"/>
               <w:keepNext w:val="false"/>
               <w:keepLines w:val="false"/>
               <w:widowControl w:val="false"/>
               <w:shd w:val="clear" w:fill="auto"/>
-              <w:spacing w:lineRule="auto" w:line="240" w:before="0" w:after="0"/>
-              <w:ind w:hanging="0" w:left="0" w:right="0"/>
+              <w:spacing w:before="0" w:after="0" w:line="240" w:lineRule="auto"/>
+              <w:ind w:left="0" w:right="0" w:hanging="0"/>
               <w:jc w:val="left"/>
               <w:rPr>
                 <w:rFonts w:ascii="Arial" w:hAnsi="Arial" w:eastAsia="Arial" w:cs="Arial"/>
@@ -644,13 +644,13 @@
                 <w:sz w:val="16"/>
                 <w:szCs w:val="16"/>
                 <w:u w:val="none"/>
-                <w:shd w:fill="auto" w:val="clear"/>
+                <w:shd w:val="clear" w:fill="auto"/>
                 <w:vertAlign w:val="baseline"/>
               </w:rPr>
             </w:pPr>
             <w:r>
               <w:rPr>
-                <w:rFonts w:eastAsia="Arial" w:cs="Arial" w:ascii="Arial" w:hAnsi="Arial"/>
+                <w:rFonts w:ascii="Arial" w:hAnsi="Arial" w:eastAsia="Arial" w:cs="Arial"/>
                 <w:b w:val="false"/>
                 <w:i w:val="false"/>
                 <w:caps w:val="false"/>
@@ -663,7 +663,7 @@
                 <w:sz w:val="16"/>
                 <w:szCs w:val="16"/>
                 <w:u w:val="none"/>
-                <w:shd w:fill="auto" w:val="clear"/>
+                <w:shd w:val="clear" w:fill="auto"/>
                 <w:vertAlign w:val="baseline"/>
               </w:rPr>
             </w:r>
@@ -673,17 +673,17 @@
           <w:tcPr>
             <w:tcW w:w="4989" w:type="dxa"/>
             <w:tcBorders/>
-            <w:shd w:fill="auto" w:val="clear"/>
+            <w:shd w:val="clear" w:fill="auto"/>
           </w:tcPr>
-          <w:p>
+          <w:p wp14:textId="77777777">
             <w:pPr>
               <w:pStyle w:val="LO-normal"/>
               <w:keepNext w:val="false"/>
               <w:keepLines w:val="false"/>
               <w:widowControl w:val="false"/>
               <w:shd w:val="clear" w:fill="auto"/>
-              <w:spacing w:lineRule="auto" w:line="259" w:before="0" w:after="0"/>
-              <w:ind w:hanging="0" w:left="0" w:right="52"/>
+              <w:spacing w:before="0" w:after="0" w:line="259" w:lineRule="auto"/>
+              <w:ind w:left="0" w:right="52" w:hanging="0"/>
               <w:jc w:val="right"/>
               <w:rPr>
                 <w:rFonts w:ascii="Arial" w:hAnsi="Arial" w:eastAsia="Arial" w:cs="Arial"/>
@@ -705,22 +705,22 @@
             </w:pPr>
             <w:r>
               <w:rPr>
-                <w:rFonts w:eastAsia="Liberation Sans" w:cs="Liberation Sans" w:ascii="Liberation Sans" w:hAnsi="Liberation Sans"/>
+                <w:rFonts w:ascii="Liberation Sans" w:hAnsi="Liberation Sans" w:eastAsia="Liberation Sans" w:cs="Liberation Sans"/>
                 <w:sz w:val="20"/>
                 <w:szCs w:val="20"/>
               </w:rPr>
               <w:t>{nomRepresentantLegal}</w:t>
             </w:r>
           </w:p>
-          <w:p>
+          <w:p wp14:textId="77777777">
             <w:pPr>
               <w:pStyle w:val="LO-normal"/>
               <w:keepNext w:val="false"/>
               <w:keepLines w:val="false"/>
               <w:widowControl w:val="false"/>
               <w:shd w:val="clear" w:fill="auto"/>
-              <w:spacing w:lineRule="auto" w:line="259" w:before="0" w:after="0"/>
-              <w:ind w:hanging="0" w:left="0" w:right="52"/>
+              <w:spacing w:before="0" w:after="0" w:line="259" w:lineRule="auto"/>
+              <w:ind w:left="0" w:right="52" w:hanging="0"/>
               <w:jc w:val="right"/>
               <w:rPr>
                 <w:rFonts w:ascii="Arial" w:hAnsi="Arial" w:eastAsia="Arial" w:cs="Arial"/>
@@ -742,22 +742,22 @@
             </w:pPr>
             <w:r>
               <w:rPr>
-                <w:rFonts w:eastAsia="Liberation Sans" w:cs="Liberation Sans" w:ascii="Liberation Sans" w:hAnsi="Liberation Sans"/>
+                <w:rFonts w:ascii="Liberation Sans" w:hAnsi="Liberation Sans" w:eastAsia="Liberation Sans" w:cs="Liberation Sans"/>
                 <w:sz w:val="20"/>
                 <w:szCs w:val="20"/>
               </w:rPr>
               <w:t>{nomCandidat}</w:t>
             </w:r>
           </w:p>
-          <w:p>
+          <w:p wp14:textId="77777777">
             <w:pPr>
               <w:pStyle w:val="LO-normal"/>
               <w:keepNext w:val="false"/>
               <w:keepLines w:val="false"/>
               <w:widowControl w:val="false"/>
               <w:shd w:val="clear" w:fill="auto"/>
-              <w:spacing w:lineRule="auto" w:line="259" w:before="0" w:after="0"/>
-              <w:ind w:hanging="0" w:left="0" w:right="52"/>
+              <w:spacing w:before="0" w:after="0" w:line="259" w:lineRule="auto"/>
+              <w:ind w:left="0" w:right="52" w:hanging="0"/>
               <w:jc w:val="right"/>
               <w:rPr>
                 <w:rFonts w:ascii="Liberation Sans" w:hAnsi="Liberation Sans" w:eastAsia="Liberation Sans" w:cs="Liberation Sans"/>
@@ -767,22 +767,22 @@
             </w:pPr>
             <w:r>
               <w:rPr>
-                <w:rFonts w:eastAsia="Liberation Sans" w:cs="Liberation Sans" w:ascii="Liberation Sans" w:hAnsi="Liberation Sans"/>
+                <w:rFonts w:ascii="Liberation Sans" w:hAnsi="Liberation Sans" w:eastAsia="Liberation Sans" w:cs="Liberation Sans"/>
                 <w:sz w:val="20"/>
                 <w:szCs w:val="20"/>
               </w:rPr>
               <w:t>{adresseCandidat}</w:t>
             </w:r>
           </w:p>
-          <w:p>
+          <w:p wp14:textId="77777777">
             <w:pPr>
               <w:pStyle w:val="LO-normal"/>
               <w:keepNext w:val="false"/>
               <w:keepLines w:val="false"/>
               <w:widowControl w:val="false"/>
               <w:shd w:val="clear" w:fill="auto"/>
-              <w:spacing w:lineRule="auto" w:line="259" w:before="0" w:after="0"/>
-              <w:ind w:hanging="0" w:left="0" w:right="52"/>
+              <w:spacing w:before="0" w:after="0" w:line="259" w:lineRule="auto"/>
+              <w:ind w:left="0" w:right="52" w:hanging="0"/>
               <w:jc w:val="right"/>
               <w:rPr>
                 <w:rFonts w:ascii="Arial" w:hAnsi="Arial" w:eastAsia="Arial" w:cs="Arial"/>
@@ -804,22 +804,22 @@
             </w:pPr>
             <w:r>
               <w:rPr>
-                <w:rFonts w:eastAsia="Liberation Sans" w:cs="Liberation Sans" w:ascii="Liberation Sans" w:hAnsi="Liberation Sans"/>
+                <w:rFonts w:ascii="Liberation Sans" w:hAnsi="Liberation Sans" w:eastAsia="Liberation Sans" w:cs="Liberation Sans"/>
                 <w:sz w:val="20"/>
                 <w:szCs w:val="20"/>
               </w:rPr>
               <w:t>{email}</w:t>
             </w:r>
           </w:p>
-          <w:p>
+          <w:p wp14:textId="77777777">
             <w:pPr>
               <w:pStyle w:val="LO-normal"/>
               <w:keepNext w:val="false"/>
               <w:keepLines w:val="false"/>
               <w:widowControl w:val="false"/>
               <w:shd w:val="clear" w:fill="auto"/>
-              <w:spacing w:lineRule="auto" w:line="240" w:before="0" w:after="0"/>
-              <w:ind w:hanging="0" w:left="0" w:right="0"/>
+              <w:spacing w:before="0" w:after="0" w:line="240" w:lineRule="auto"/>
+              <w:ind w:left="0" w:right="0" w:hanging="0"/>
               <w:jc w:val="left"/>
               <w:rPr>
                 <w:rFonts w:ascii="Arial" w:hAnsi="Arial" w:eastAsia="Arial" w:cs="Arial"/>
@@ -836,13 +836,13 @@
                 <w:sz w:val="16"/>
                 <w:szCs w:val="16"/>
                 <w:u w:val="none"/>
-                <w:shd w:fill="auto" w:val="clear"/>
+                <w:shd w:val="clear" w:fill="auto"/>
                 <w:vertAlign w:val="baseline"/>
               </w:rPr>
             </w:pPr>
             <w:r>
               <w:rPr>
-                <w:rFonts w:eastAsia="Arial" w:cs="Arial" w:ascii="Arial" w:hAnsi="Arial"/>
+                <w:rFonts w:ascii="Arial" w:hAnsi="Arial" w:eastAsia="Arial" w:cs="Arial"/>
                 <w:b w:val="false"/>
                 <w:i w:val="false"/>
                 <w:caps w:val="false"/>
@@ -855,7 +855,7 @@
                 <w:sz w:val="16"/>
                 <w:szCs w:val="16"/>
                 <w:u w:val="none"/>
-                <w:shd w:fill="auto" w:val="clear"/>
+                <w:shd w:val="clear" w:fill="auto"/>
                 <w:vertAlign w:val="baseline"/>
               </w:rPr>
             </w:r>
@@ -863,10 +863,10 @@
         </w:tc>
       </w:tr>
     </w:tbl>
-    <w:p>
+    <w:p xmlns:wp14="http://schemas.microsoft.com/office/word/2010/wordml" wp14:textId="77777777">
       <w:pPr>
         <w:pStyle w:val="LO-normal"/>
-        <w:spacing w:lineRule="auto" w:line="240" w:before="0" w:after="0"/>
+        <w:spacing w:before="0" w:after="0" w:line="240" w:lineRule="auto"/>
         <w:jc w:val="both"/>
         <w:rPr>
           <w:rFonts w:ascii="Arial" w:hAnsi="Arial" w:eastAsia="Arial" w:cs="Arial"/>
@@ -876,13 +876,13 @@
       </w:pPr>
       <w:r>
         <w:rPr>
-          <w:rFonts w:eastAsia="Arial" w:cs="Arial" w:ascii="Arial" w:hAnsi="Arial"/>
+          <w:rFonts w:ascii="Arial" w:hAnsi="Arial" w:eastAsia="Arial" w:cs="Arial"/>
           <w:sz w:val="20"/>
           <w:szCs w:val="20"/>
         </w:rPr>
       </w:r>
     </w:p>
-    <w:p>
+    <w:p xmlns:wp14="http://schemas.microsoft.com/office/word/2010/wordml" wp14:textId="77777777">
       <w:pPr>
         <w:pStyle w:val="LO-normal"/>
         <w:jc w:val="both"/>
@@ -895,7 +895,7 @@
       </w:pPr>
       <w:r>
         <w:rPr>
-          <w:rFonts w:eastAsia="Liberation Sans" w:cs="Liberation Sans" w:ascii="Liberation Sans" w:hAnsi="Liberation Sans"/>
+          <w:rFonts w:ascii="Liberation Sans" w:hAnsi="Liberation Sans" w:eastAsia="Liberation Sans" w:cs="Liberation Sans"/>
           <w:b/>
           <w:sz w:val="20"/>
           <w:szCs w:val="20"/>
@@ -903,10 +903,10 @@
         <w:t>Objet : Recours gracieux pour un projet candidat à la {titrePeriode} période de l’appel d’offres {titreAppelOffre}</w:t>
       </w:r>
     </w:p>
-    <w:p>
+    <w:p xmlns:wp14="http://schemas.microsoft.com/office/word/2010/wordml" wp14:textId="77777777">
       <w:pPr>
         <w:pStyle w:val="LO-normal"/>
-        <w:spacing w:lineRule="auto" w:line="240" w:before="0" w:after="0"/>
+        <w:spacing w:before="0" w:after="0" w:line="240" w:lineRule="auto"/>
         <w:rPr>
           <w:b/>
         </w:rPr>
@@ -917,7 +917,7 @@
         </w:rPr>
       </w:r>
     </w:p>
-    <w:p>
+    <w:p xmlns:wp14="http://schemas.microsoft.com/office/word/2010/wordml" wp14:textId="77777777">
       <w:pPr>
         <w:pStyle w:val="LO-normal"/>
         <w:jc w:val="both"/>
@@ -929,14 +929,14 @@
       </w:pPr>
       <w:r>
         <w:rPr>
-          <w:rFonts w:eastAsia="Liberation Sans" w:cs="Liberation Sans" w:ascii="Liberation Sans" w:hAnsi="Liberation Sans"/>
+          <w:rFonts w:ascii="Liberation Sans" w:hAnsi="Liberation Sans" w:eastAsia="Liberation Sans" w:cs="Liberation Sans"/>
           <w:sz w:val="20"/>
           <w:szCs w:val="20"/>
         </w:rPr>
         <w:t>Madame, Monsieur,</w:t>
       </w:r>
     </w:p>
-    <w:p>
+    <w:p xmlns:wp14="http://schemas.microsoft.com/office/word/2010/wordml" wp14:textId="77777777">
       <w:pPr>
         <w:pStyle w:val="LO-normal"/>
         <w:jc w:val="both"/>
@@ -948,14 +948,14 @@
       </w:pPr>
       <w:r>
         <w:rPr>
-          <w:rFonts w:eastAsia="Liberation Sans" w:cs="Liberation Sans" w:ascii="Liberation Sans" w:hAnsi="Liberation Sans"/>
+          <w:rFonts w:ascii="Liberation Sans" w:hAnsi="Liberation Sans" w:eastAsia="Liberation Sans" w:cs="Liberation Sans"/>
           <w:sz w:val="20"/>
           <w:szCs w:val="20"/>
         </w:rPr>
         <w:t>En application des dispositions de l’article L. 311-10 du code de l’énergie, relatif à la procédure de mise en concurrence pour les installations de production d’électricité, le ministre chargé de l’énergie a lancé l’appel d’offres cité en objet.</w:t>
       </w:r>
     </w:p>
-    <w:p>
+    <w:p xmlns:wp14="http://schemas.microsoft.com/office/word/2010/wordml" wp14:textId="77777777">
       <w:pPr>
         <w:pStyle w:val="LO-normal"/>
         <w:jc w:val="both"/>
@@ -967,7 +967,7 @@
       </w:pPr>
       <w:r>
         <w:rPr>
-          <w:rFonts w:eastAsia="Liberation Sans" w:cs="Liberation Sans" w:ascii="Liberation Sans" w:hAnsi="Liberation Sans"/>
+          <w:rFonts w:ascii="Liberation Sans" w:hAnsi="Liberation Sans" w:eastAsia="Liberation Sans" w:cs="Liberation Sans"/>
           <w:sz w:val="20"/>
           <w:szCs w:val="20"/>
         </w:rPr>
@@ -994,21 +994,21 @@
         <w:gridCol w:w="2057"/>
         <w:gridCol w:w="2057"/>
       </w:tblGrid>
-      <w:tr>
+      <w:tr xmlns:wp14="http://schemas.microsoft.com/office/word/2010/wordml" wp14:textId="77777777">
         <w:trPr/>
         <w:tc>
           <w:tcPr>
             <w:tcW w:w="2106" w:type="dxa"/>
             <w:tcBorders>
-              <w:top w:val="single" w:sz="4" w:space="0" w:color="000000"/>
-              <w:left w:val="single" w:sz="4" w:space="0" w:color="000000"/>
-              <w:bottom w:val="single" w:sz="4" w:space="0" w:color="000000"/>
-              <w:right w:val="single" w:sz="4" w:space="0" w:color="000000"/>
+              <w:top w:val="single" w:color="000000" w:sz="4" w:space="0"/>
+              <w:left w:val="single" w:color="000000" w:sz="4" w:space="0"/>
+              <w:bottom w:val="single" w:color="000000" w:sz="4" w:space="0"/>
+              <w:right w:val="single" w:color="000000" w:sz="4" w:space="0"/>
             </w:tcBorders>
-            <w:shd w:fill="E6E6E6" w:val="clear"/>
+            <w:shd w:val="clear" w:fill="E6E6E6"/>
             <w:vAlign w:val="center"/>
           </w:tcPr>
-          <w:p>
+          <w:p wp14:textId="77777777">
             <w:pPr>
               <w:pStyle w:val="LO-normal"/>
               <w:widowControl w:val="false"/>
@@ -1022,7 +1022,7 @@
             </w:pPr>
             <w:r>
               <w:rPr>
-                <w:rFonts w:eastAsia="Liberation Sans" w:cs="Liberation Sans" w:ascii="Liberation Sans" w:hAnsi="Liberation Sans"/>
+                <w:rFonts w:ascii="Liberation Sans" w:hAnsi="Liberation Sans" w:eastAsia="Liberation Sans" w:cs="Liberation Sans"/>
                 <w:sz w:val="20"/>
                 <w:szCs w:val="20"/>
               </w:rPr>
@@ -1034,15 +1034,15 @@
           <w:tcPr>
             <w:tcW w:w="2057" w:type="dxa"/>
             <w:tcBorders>
-              <w:top w:val="single" w:sz="4" w:space="0" w:color="000000"/>
-              <w:left w:val="single" w:sz="4" w:space="0" w:color="000000"/>
-              <w:bottom w:val="single" w:sz="4" w:space="0" w:color="000000"/>
-              <w:right w:val="single" w:sz="4" w:space="0" w:color="000000"/>
+              <w:top w:val="single" w:color="000000" w:sz="4" w:space="0"/>
+              <w:left w:val="single" w:color="000000" w:sz="4" w:space="0"/>
+              <w:bottom w:val="single" w:color="000000" w:sz="4" w:space="0"/>
+              <w:right w:val="single" w:color="000000" w:sz="4" w:space="0"/>
             </w:tcBorders>
-            <w:shd w:fill="E6E6E6" w:val="clear"/>
+            <w:shd w:val="clear" w:fill="E6E6E6"/>
             <w:vAlign w:val="center"/>
           </w:tcPr>
-          <w:p>
+          <w:p wp14:textId="77777777">
             <w:pPr>
               <w:pStyle w:val="LO-normal"/>
               <w:widowControl w:val="false"/>
@@ -1056,7 +1056,7 @@
             </w:pPr>
             <w:r>
               <w:rPr>
-                <w:rFonts w:eastAsia="Liberation Sans" w:cs="Liberation Sans" w:ascii="Liberation Sans" w:hAnsi="Liberation Sans"/>
+                <w:rFonts w:ascii="Liberation Sans" w:hAnsi="Liberation Sans" w:eastAsia="Liberation Sans" w:cs="Liberation Sans"/>
                 <w:sz w:val="20"/>
                 <w:szCs w:val="20"/>
               </w:rPr>
@@ -1068,15 +1068,15 @@
           <w:tcPr>
             <w:tcW w:w="2057" w:type="dxa"/>
             <w:tcBorders>
-              <w:top w:val="single" w:sz="4" w:space="0" w:color="000000"/>
-              <w:left w:val="single" w:sz="4" w:space="0" w:color="000000"/>
-              <w:bottom w:val="single" w:sz="4" w:space="0" w:color="000000"/>
-              <w:right w:val="single" w:sz="4" w:space="0" w:color="000000"/>
+              <w:top w:val="single" w:color="000000" w:sz="4" w:space="0"/>
+              <w:left w:val="single" w:color="000000" w:sz="4" w:space="0"/>
+              <w:bottom w:val="single" w:color="000000" w:sz="4" w:space="0"/>
+              <w:right w:val="single" w:color="000000" w:sz="4" w:space="0"/>
             </w:tcBorders>
-            <w:shd w:fill="E6E6E6" w:val="clear"/>
+            <w:shd w:val="clear" w:fill="E6E6E6"/>
             <w:vAlign w:val="center"/>
           </w:tcPr>
-          <w:p>
+          <w:p wp14:textId="77777777">
             <w:pPr>
               <w:pStyle w:val="LO-normal"/>
               <w:widowControl w:val="false"/>
@@ -1090,7 +1090,7 @@
             </w:pPr>
             <w:r>
               <w:rPr>
-                <w:rFonts w:eastAsia="Liberation Sans" w:cs="Liberation Sans" w:ascii="Liberation Sans" w:hAnsi="Liberation Sans"/>
+                <w:rFonts w:ascii="Liberation Sans" w:hAnsi="Liberation Sans" w:eastAsia="Liberation Sans" w:cs="Liberation Sans"/>
                 <w:sz w:val="20"/>
                 <w:szCs w:val="20"/>
               </w:rPr>
@@ -1099,20 +1099,20 @@
           </w:p>
         </w:tc>
       </w:tr>
-      <w:tr>
+      <w:tr xmlns:wp14="http://schemas.microsoft.com/office/word/2010/wordml" wp14:textId="77777777">
         <w:trPr/>
         <w:tc>
           <w:tcPr>
             <w:tcW w:w="2106" w:type="dxa"/>
             <w:tcBorders>
-              <w:top w:val="single" w:sz="4" w:space="0" w:color="000000"/>
-              <w:left w:val="single" w:sz="4" w:space="0" w:color="000000"/>
-              <w:bottom w:val="single" w:sz="4" w:space="0" w:color="000000"/>
-              <w:right w:val="single" w:sz="4" w:space="0" w:color="000000"/>
+              <w:top w:val="single" w:color="000000" w:sz="4" w:space="0"/>
+              <w:left w:val="single" w:color="000000" w:sz="4" w:space="0"/>
+              <w:bottom w:val="single" w:color="000000" w:sz="4" w:space="0"/>
+              <w:right w:val="single" w:color="000000" w:sz="4" w:space="0"/>
             </w:tcBorders>
             <w:vAlign w:val="center"/>
           </w:tcPr>
-          <w:p>
+          <w:p wp14:textId="77777777">
             <w:pPr>
               <w:pStyle w:val="LO-normal"/>
               <w:widowControl w:val="false"/>
@@ -1126,7 +1126,7 @@
             </w:pPr>
             <w:r>
               <w:rPr>
-                <w:rFonts w:eastAsia="Liberation Sans" w:cs="Liberation Sans" w:ascii="Liberation Sans" w:hAnsi="Liberation Sans"/>
+                <w:rFonts w:ascii="Liberation Sans" w:hAnsi="Liberation Sans" w:eastAsia="Liberation Sans" w:cs="Liberation Sans"/>
                 <w:sz w:val="20"/>
                 <w:szCs w:val="20"/>
               </w:rPr>
@@ -1138,14 +1138,14 @@
           <w:tcPr>
             <w:tcW w:w="2057" w:type="dxa"/>
             <w:tcBorders>
-              <w:top w:val="single" w:sz="4" w:space="0" w:color="000000"/>
-              <w:left w:val="single" w:sz="4" w:space="0" w:color="000000"/>
-              <w:bottom w:val="single" w:sz="4" w:space="0" w:color="000000"/>
-              <w:right w:val="single" w:sz="4" w:space="0" w:color="000000"/>
+              <w:top w:val="single" w:color="000000" w:sz="4" w:space="0"/>
+              <w:left w:val="single" w:color="000000" w:sz="4" w:space="0"/>
+              <w:bottom w:val="single" w:color="000000" w:sz="4" w:space="0"/>
+              <w:right w:val="single" w:color="000000" w:sz="4" w:space="0"/>
             </w:tcBorders>
             <w:vAlign w:val="center"/>
           </w:tcPr>
-          <w:p>
+          <w:p wp14:textId="77777777">
             <w:pPr>
               <w:pStyle w:val="LO-normal"/>
               <w:widowControl w:val="false"/>
@@ -1159,7 +1159,7 @@
             </w:pPr>
             <w:r>
               <w:rPr>
-                <w:rFonts w:eastAsia="Liberation Sans" w:cs="Liberation Sans" w:ascii="Liberation Sans" w:hAnsi="Liberation Sans"/>
+                <w:rFonts w:ascii="Liberation Sans" w:hAnsi="Liberation Sans" w:eastAsia="Liberation Sans" w:cs="Liberation Sans"/>
                 <w:sz w:val="20"/>
                 <w:szCs w:val="20"/>
               </w:rPr>
@@ -1171,14 +1171,14 @@
           <w:tcPr>
             <w:tcW w:w="2057" w:type="dxa"/>
             <w:tcBorders>
-              <w:top w:val="single" w:sz="4" w:space="0" w:color="000000"/>
-              <w:left w:val="single" w:sz="4" w:space="0" w:color="000000"/>
-              <w:bottom w:val="single" w:sz="4" w:space="0" w:color="000000"/>
-              <w:right w:val="single" w:sz="4" w:space="0" w:color="000000"/>
+              <w:top w:val="single" w:color="000000" w:sz="4" w:space="0"/>
+              <w:left w:val="single" w:color="000000" w:sz="4" w:space="0"/>
+              <w:bottom w:val="single" w:color="000000" w:sz="4" w:space="0"/>
+              <w:right w:val="single" w:color="000000" w:sz="4" w:space="0"/>
             </w:tcBorders>
             <w:vAlign w:val="center"/>
           </w:tcPr>
-          <w:p>
+          <w:p wp14:textId="77777777">
             <w:pPr>
               <w:pStyle w:val="LO-normal"/>
               <w:widowControl w:val="false"/>
@@ -1191,14 +1191,14 @@
             </w:pPr>
             <w:r>
               <w:rPr>
-                <w:rFonts w:eastAsia="Liberation Sans" w:cs="Liberation Sans" w:ascii="Liberation Sans" w:hAnsi="Liberation Sans"/>
+                <w:rFonts w:ascii="Liberation Sans" w:hAnsi="Liberation Sans" w:eastAsia="Liberation Sans" w:cs="Liberation Sans"/>
                 <w:sz w:val="20"/>
                 <w:szCs w:val="20"/>
               </w:rPr>
               <w:t>{communeProjet}</w:t>
             </w:r>
           </w:p>
-          <w:p>
+          <w:p wp14:textId="77777777">
             <w:pPr>
               <w:pStyle w:val="LO-normal"/>
               <w:widowControl w:val="false"/>
@@ -1211,13 +1211,13 @@
             </w:pPr>
             <w:r>
               <w:rPr>
-                <w:rFonts w:eastAsia="Liberation Sans" w:cs="Liberation Sans" w:ascii="Liberation Sans" w:hAnsi="Liberation Sans"/>
+                <w:rFonts w:ascii="Liberation Sans" w:hAnsi="Liberation Sans" w:eastAsia="Liberation Sans" w:cs="Liberation Sans"/>
                 <w:sz w:val="20"/>
                 <w:szCs w:val="20"/>
               </w:rPr>
             </w:r>
           </w:p>
-          <w:p>
+          <w:p wp14:textId="77777777">
             <w:pPr>
               <w:pStyle w:val="LO-normal"/>
               <w:widowControl w:val="false"/>
@@ -1231,7 +1231,7 @@
             </w:pPr>
             <w:r>
               <w:rPr>
-                <w:rFonts w:eastAsia="Liberation Sans" w:cs="Liberation Sans" w:ascii="Liberation Sans" w:hAnsi="Liberation Sans"/>
+                <w:rFonts w:ascii="Liberation Sans" w:hAnsi="Liberation Sans" w:eastAsia="Liberation Sans" w:cs="Liberation Sans"/>
                 <w:sz w:val="20"/>
                 <w:szCs w:val="20"/>
               </w:rPr>
@@ -1241,10 +1241,10 @@
         </w:tc>
       </w:tr>
     </w:tbl>
-    <w:p>
+    <w:p xmlns:wp14="http://schemas.microsoft.com/office/word/2010/wordml" wp14:textId="77777777">
       <w:pPr>
         <w:pStyle w:val="LO-normal"/>
-        <w:spacing w:lineRule="auto" w:line="240" w:before="160" w:after="160"/>
+        <w:spacing w:before="160" w:after="160" w:line="240" w:lineRule="auto"/>
         <w:jc w:val="both"/>
         <w:rPr>
           <w:rFonts w:ascii="Liberation Sans" w:hAnsi="Liberation Sans" w:eastAsia="Liberation Sans" w:cs="Liberation Sans"/>
@@ -1254,7 +1254,7 @@
       </w:pPr>
       <w:r>
         <w:rPr>
-          <w:rFonts w:eastAsia="Liberation Sans" w:cs="Liberation Sans" w:ascii="Liberation Sans" w:hAnsi="Liberation Sans"/>
+          <w:rFonts w:ascii="Liberation Sans" w:hAnsi="Liberation Sans" w:eastAsia="Liberation Sans" w:cs="Liberation Sans"/>
           <w:sz w:val="20"/>
           <w:szCs w:val="20"/>
         </w:rPr>
@@ -1262,7 +1262,7 @@
       </w:r>
       <w:r>
         <w:rPr>
-          <w:rFonts w:eastAsia="Liberation Sans" w:cs="Liberation Sans" w:ascii="Liberation Sans" w:hAnsi="Liberation Sans"/>
+          <w:rFonts w:ascii="Liberation Sans" w:hAnsi="Liberation Sans" w:eastAsia="Liberation Sans" w:cs="Liberation Sans"/>
           <w:sz w:val="20"/>
           <w:szCs w:val="20"/>
           <w:highlight w:val="cyan"/>
@@ -1271,17 +1271,17 @@
       </w:r>
       <w:r>
         <w:rPr>
-          <w:rFonts w:eastAsia="Liberation Sans" w:cs="Liberation Sans" w:ascii="Liberation Sans" w:hAnsi="Liberation Sans"/>
+          <w:rFonts w:ascii="Liberation Sans" w:hAnsi="Liberation Sans" w:eastAsia="Liberation Sans" w:cs="Liberation Sans"/>
           <w:sz w:val="20"/>
           <w:szCs w:val="20"/>
         </w:rPr>
         <w:t xml:space="preserve"> du cahier des charges de l’appel d’offres en objet indique :</w:t>
       </w:r>
     </w:p>
-    <w:p>
+    <w:p xmlns:wp14="http://schemas.microsoft.com/office/word/2010/wordml" wp14:textId="77777777">
       <w:pPr>
         <w:pStyle w:val="LO-normal"/>
-        <w:spacing w:lineRule="auto" w:line="240" w:before="160" w:after="160"/>
+        <w:spacing w:before="160" w:after="160" w:line="240" w:lineRule="auto"/>
         <w:jc w:val="both"/>
         <w:rPr>
           <w:rFonts w:ascii="Liberation Sans" w:hAnsi="Liberation Sans" w:eastAsia="Liberation Sans" w:cs="Liberation Sans"/>
@@ -1291,7 +1291,7 @@
       </w:pPr>
       <w:r>
         <w:rPr>
-          <w:rFonts w:eastAsia="Liberation Sans" w:cs="Liberation Sans" w:ascii="Liberation Sans" w:hAnsi="Liberation Sans"/>
+          <w:rFonts w:ascii="Liberation Sans" w:hAnsi="Liberation Sans" w:eastAsia="Liberation Sans" w:cs="Liberation Sans"/>
           <w:sz w:val="20"/>
           <w:szCs w:val="20"/>
         </w:rPr>
@@ -1299,7 +1299,7 @@
       </w:r>
       <w:r>
         <w:rPr>
-          <w:rFonts w:eastAsia="Liberation Sans" w:cs="Liberation Sans" w:ascii="Liberation Sans" w:hAnsi="Liberation Sans"/>
+          <w:rFonts w:ascii="Liberation Sans" w:hAnsi="Liberation Sans" w:eastAsia="Liberation Sans" w:cs="Liberation Sans"/>
           <w:i/>
           <w:sz w:val="20"/>
           <w:szCs w:val="20"/>
@@ -1309,17 +1309,17 @@
       </w:r>
       <w:r>
         <w:rPr>
-          <w:rFonts w:eastAsia="Liberation Sans" w:cs="Liberation Sans" w:ascii="Liberation Sans" w:hAnsi="Liberation Sans"/>
+          <w:rFonts w:ascii="Liberation Sans" w:hAnsi="Liberation Sans" w:eastAsia="Liberation Sans" w:cs="Liberation Sans"/>
           <w:sz w:val="20"/>
           <w:szCs w:val="20"/>
         </w:rPr>
         <w:t> »</w:t>
       </w:r>
     </w:p>
-    <w:p>
+    <w:p xmlns:wp14="http://schemas.microsoft.com/office/word/2010/wordml" wp14:textId="77777777">
       <w:pPr>
         <w:pStyle w:val="LO-normal"/>
-        <w:spacing w:lineRule="auto" w:line="240" w:before="160" w:after="160"/>
+        <w:spacing w:before="160" w:after="160" w:line="240" w:lineRule="auto"/>
         <w:jc w:val="both"/>
         <w:rPr>
           <w:rFonts w:ascii="Liberation Sans" w:hAnsi="Liberation Sans" w:eastAsia="Liberation Sans" w:cs="Liberation Sans"/>
@@ -1329,7 +1329,7 @@
       </w:pPr>
       <w:r>
         <w:rPr>
-          <w:rFonts w:eastAsia="Liberation Sans" w:cs="Liberation Sans" w:ascii="Liberation Sans" w:hAnsi="Liberation Sans"/>
+          <w:rFonts w:ascii="Liberation Sans" w:hAnsi="Liberation Sans" w:eastAsia="Liberation Sans" w:cs="Liberation Sans"/>
           <w:sz w:val="20"/>
           <w:szCs w:val="20"/>
         </w:rPr>
@@ -1337,7 +1337,7 @@
       </w:r>
       <w:r>
         <w:rPr>
-          <w:rFonts w:eastAsia="Liberation Sans" w:cs="Liberation Sans" w:ascii="Liberation Sans" w:hAnsi="Liberation Sans"/>
+          <w:rFonts w:ascii="Liberation Sans" w:hAnsi="Liberation Sans" w:eastAsia="Liberation Sans" w:cs="Liberation Sans"/>
           <w:i/>
           <w:sz w:val="20"/>
           <w:szCs w:val="20"/>
@@ -1346,7 +1346,7 @@
       </w:r>
       <w:r>
         <w:rPr>
-          <w:rFonts w:eastAsia="Liberation Sans" w:cs="Liberation Sans" w:ascii="Liberation Sans" w:hAnsi="Liberation Sans"/>
+          <w:rFonts w:ascii="Liberation Sans" w:hAnsi="Liberation Sans" w:eastAsia="Liberation Sans" w:cs="Liberation Sans"/>
           <w:sz w:val="20"/>
           <w:szCs w:val="20"/>
         </w:rPr>
@@ -1354,7 +1354,7 @@
       </w:r>
       <w:r>
         <w:rPr>
-          <w:rFonts w:eastAsia="Liberation Sans" w:cs="Liberation Sans" w:ascii="Liberation Sans" w:hAnsi="Liberation Sans"/>
+          <w:rFonts w:ascii="Liberation Sans" w:hAnsi="Liberation Sans" w:eastAsia="Liberation Sans" w:cs="Liberation Sans"/>
           <w:i/>
           <w:sz w:val="20"/>
           <w:szCs w:val="20"/>
@@ -1363,17 +1363,17 @@
       </w:r>
       <w:r>
         <w:rPr>
-          <w:rFonts w:eastAsia="Liberation Sans" w:cs="Liberation Sans" w:ascii="Liberation Sans" w:hAnsi="Liberation Sans"/>
+          <w:rFonts w:ascii="Liberation Sans" w:hAnsi="Liberation Sans" w:eastAsia="Liberation Sans" w:cs="Liberation Sans"/>
           <w:sz w:val="20"/>
           <w:szCs w:val="20"/>
         </w:rPr>
         <w:t> ».{/nonInstruit}</w:t>
       </w:r>
     </w:p>
-    <w:p>
+    <w:p xmlns:wp14="http://schemas.microsoft.com/office/word/2010/wordml" wp14:textId="77777777">
       <w:pPr>
         <w:pStyle w:val="LO-normal"/>
-        <w:spacing w:lineRule="auto" w:line="240" w:before="160" w:after="160"/>
+        <w:spacing w:before="160" w:after="160" w:line="240" w:lineRule="auto"/>
         <w:jc w:val="both"/>
         <w:rPr>
           <w:rFonts w:ascii="Liberation Sans" w:hAnsi="Liberation Sans" w:eastAsia="Liberation Sans" w:cs="Liberation Sans"/>
@@ -1383,7 +1383,7 @@
       </w:pPr>
       <w:r>
         <w:rPr>
-          <w:rFonts w:eastAsia="Liberation Sans" w:cs="Liberation Sans" w:ascii="Liberation Sans" w:hAnsi="Liberation Sans"/>
+          <w:rFonts w:ascii="Liberation Sans" w:hAnsi="Liberation Sans" w:eastAsia="Liberation Sans" w:cs="Liberation Sans"/>
           <w:sz w:val="20"/>
           <w:szCs w:val="20"/>
         </w:rPr>
@@ -1391,7 +1391,7 @@
       </w:r>
       <w:r>
         <w:rPr>
-          <w:rFonts w:eastAsia="Liberation Sans" w:cs="Liberation Sans" w:ascii="Liberation Sans" w:hAnsi="Liberation Sans"/>
+          <w:rFonts w:ascii="Liberation Sans" w:hAnsi="Liberation Sans" w:eastAsia="Liberation Sans" w:cs="Liberation Sans"/>
           <w:i/>
           <w:sz w:val="20"/>
           <w:szCs w:val="20"/>
@@ -1400,17 +1400,17 @@
       </w:r>
       <w:r>
         <w:rPr>
-          <w:rFonts w:eastAsia="Liberation Sans" w:cs="Liberation Sans" w:ascii="Liberation Sans" w:hAnsi="Liberation Sans"/>
+          <w:rFonts w:ascii="Liberation Sans" w:hAnsi="Liberation Sans" w:eastAsia="Liberation Sans" w:cs="Liberation Sans"/>
           <w:sz w:val="20"/>
           <w:szCs w:val="20"/>
         </w:rPr>
         <w:t> ».</w:t>
       </w:r>
     </w:p>
-    <w:p>
+    <w:p xmlns:wp14="http://schemas.microsoft.com/office/word/2010/wordml" wp14:textId="77777777">
       <w:pPr>
         <w:pStyle w:val="LO-normal"/>
-        <w:spacing w:lineRule="auto" w:line="240" w:before="160" w:after="160"/>
+        <w:spacing w:before="160" w:after="160" w:line="240" w:lineRule="auto"/>
         <w:jc w:val="both"/>
         <w:rPr>
           <w:rFonts w:ascii="Liberation Sans" w:hAnsi="Liberation Sans" w:eastAsia="Liberation Sans" w:cs="Liberation Sans"/>
@@ -1420,7 +1420,7 @@
       </w:pPr>
       <w:r>
         <w:rPr>
-          <w:rFonts w:eastAsia="Liberation Sans" w:cs="Liberation Sans" w:ascii="Liberation Sans" w:hAnsi="Liberation Sans"/>
+          <w:rFonts w:ascii="Liberation Sans" w:hAnsi="Liberation Sans" w:eastAsia="Liberation Sans" w:cs="Liberation Sans"/>
           <w:sz w:val="20"/>
           <w:szCs w:val="20"/>
         </w:rPr>
@@ -1428,7 +1428,7 @@
       </w:r>
       <w:r>
         <w:rPr>
-          <w:rFonts w:eastAsia="Liberation Sans" w:cs="Liberation Sans" w:ascii="Liberation Sans" w:hAnsi="Liberation Sans"/>
+          <w:rFonts w:ascii="Liberation Sans" w:hAnsi="Liberation Sans" w:eastAsia="Liberation Sans" w:cs="Liberation Sans"/>
           <w:sz w:val="20"/>
           <w:szCs w:val="20"/>
           <w:highlight w:val="cyan"/>
@@ -1437,17 +1437,17 @@
       </w:r>
       <w:r>
         <w:rPr>
-          <w:rFonts w:eastAsia="Liberation Sans" w:cs="Liberation Sans" w:ascii="Liberation Sans" w:hAnsi="Liberation Sans"/>
+          <w:rFonts w:ascii="Liberation Sans" w:hAnsi="Liberation Sans" w:eastAsia="Liberation Sans" w:cs="Liberation Sans"/>
           <w:sz w:val="20"/>
           <w:szCs w:val="20"/>
         </w:rPr>
         <w:t>.</w:t>
       </w:r>
     </w:p>
-    <w:p>
+    <w:p xmlns:wp14="http://schemas.microsoft.com/office/word/2010/wordml" wp14:textId="77777777">
       <w:pPr>
         <w:pStyle w:val="LO-normal"/>
-        <w:spacing w:lineRule="auto" w:line="240" w:before="160" w:after="160"/>
+        <w:spacing w:before="160" w:after="160" w:line="240" w:lineRule="auto"/>
         <w:jc w:val="both"/>
         <w:rPr>
           <w:rFonts w:ascii="Liberation Sans" w:hAnsi="Liberation Sans" w:eastAsia="Liberation Sans" w:cs="Liberation Sans"/>
@@ -1458,7 +1458,7 @@
       </w:pPr>
       <w:r>
         <w:rPr>
-          <w:rFonts w:eastAsia="Liberation Sans" w:cs="Liberation Sans" w:ascii="Liberation Sans" w:hAnsi="Liberation Sans"/>
+          <w:rFonts w:ascii="Liberation Sans" w:hAnsi="Liberation Sans" w:eastAsia="Liberation Sans" w:cs="Liberation Sans"/>
           <w:sz w:val="20"/>
           <w:szCs w:val="20"/>
           <w:highlight w:val="cyan"/>
@@ -1466,12 +1466,12 @@
         <w:t>Après examen de votre demande, j’ai le plaisir de vous informer que le projet susmentionné est désigné lauréat de la {titrePeriode} période de l’appel d’offres visé en objet / et compte-tenu des éléments précédents, je suis au regret de ne pas donner de suite favorable à votre demande.</w:t>
       </w:r>
     </w:p>
-    <w:p>
+    <w:p xmlns:wp14="http://schemas.microsoft.com/office/word/2010/wordml" wp14:textId="77777777">
       <w:pPr>
         <w:pStyle w:val="LO-normal"/>
         <w:widowControl w:val="false"/>
-        <w:spacing w:lineRule="auto" w:line="240" w:before="0" w:after="0"/>
-        <w:ind w:hanging="0" w:left="0"/>
+        <w:spacing w:before="0" w:after="0" w:line="240" w:lineRule="auto"/>
+        <w:ind w:left="0" w:hanging="0"/>
         <w:jc w:val="both"/>
         <w:rPr>
           <w:rFonts w:ascii="Arial" w:hAnsi="Arial" w:eastAsia="Arial" w:cs="Arial"/>
@@ -1481,7 +1481,7 @@
       </w:pPr>
       <w:r>
         <w:rPr>
-          <w:rFonts w:eastAsia="Arial" w:cs="Arial" w:ascii="Arial" w:hAnsi="Arial"/>
+          <w:rFonts w:ascii="Arial" w:hAnsi="Arial" w:eastAsia="Arial" w:cs="Arial"/>
           <w:sz w:val="20"/>
           <w:szCs w:val="20"/>
         </w:rPr>
@@ -1489,7 +1489,7 @@
       </w:r>
       <w:r>
         <w:rPr>
-          <w:rFonts w:eastAsia="ArialMT, Arial" w:cs="ArialMT, Arial" w:ascii="ArialMT, Arial" w:hAnsi="ArialMT, Arial"/>
+          <w:rFonts w:ascii="ArialMT, Arial" w:hAnsi="ArialMT, Arial" w:eastAsia="ArialMT, Arial" w:cs="ArialMT, Arial"/>
           <w:sz w:val="20"/>
           <w:szCs w:val="20"/>
         </w:rPr>
@@ -1497,19 +1497,19 @@
       </w:r>
       <w:r>
         <w:rPr>
-          <w:rFonts w:eastAsia="Arial" w:cs="Arial" w:ascii="Arial" w:hAnsi="Arial"/>
+          <w:rFonts w:ascii="Arial" w:hAnsi="Arial" w:eastAsia="Arial" w:cs="Arial"/>
           <w:sz w:val="20"/>
           <w:szCs w:val="20"/>
         </w:rPr>
         <w:t>€/MWh. {#affichageParagrapheECS} La valeur de l’évaluation carbone des modules est de {evaluationCarbone} kg eq CO2/kWc. {/affichageParagrapheECS}</w:t>
       </w:r>
     </w:p>
-    <w:p>
+    <w:p xmlns:wp14="http://schemas.microsoft.com/office/word/2010/wordml" wp14:textId="77777777">
       <w:pPr>
         <w:pStyle w:val="LO-normal"/>
         <w:widowControl w:val="false"/>
-        <w:spacing w:lineRule="auto" w:line="240" w:before="0" w:after="0"/>
-        <w:ind w:hanging="0" w:left="0"/>
+        <w:spacing w:before="0" w:after="0" w:line="240" w:lineRule="auto"/>
+        <w:ind w:left="0" w:hanging="0"/>
         <w:jc w:val="both"/>
         <w:rPr>
           <w:rFonts w:ascii="Arial" w:hAnsi="Arial" w:eastAsia="Arial" w:cs="Arial"/>
@@ -1519,18 +1519,18 @@
       </w:pPr>
       <w:r>
         <w:rPr>
-          <w:rFonts w:eastAsia="Arial" w:cs="Arial" w:ascii="Arial" w:hAnsi="Arial"/>
+          <w:rFonts w:ascii="Arial" w:hAnsi="Arial" w:eastAsia="Arial" w:cs="Arial"/>
           <w:sz w:val="20"/>
           <w:szCs w:val="20"/>
         </w:rPr>
       </w:r>
     </w:p>
-    <w:p>
+    <w:p xmlns:wp14="http://schemas.microsoft.com/office/word/2010/wordml" wp14:textId="77777777">
       <w:pPr>
         <w:pStyle w:val="LO-normal"/>
         <w:widowControl w:val="false"/>
-        <w:spacing w:lineRule="auto" w:line="240" w:before="0" w:after="0"/>
-        <w:ind w:hanging="0" w:left="0"/>
+        <w:spacing w:before="0" w:after="0" w:line="240" w:lineRule="auto"/>
+        <w:ind w:left="0" w:hanging="0"/>
         <w:jc w:val="both"/>
         <w:rPr>
           <w:rFonts w:ascii="Arial" w:hAnsi="Arial" w:eastAsia="Arial" w:cs="Arial"/>
@@ -1540,7 +1540,7 @@
       </w:pPr>
       <w:r>
         <w:rPr>
-          <w:rFonts w:eastAsia="Arial" w:cs="Arial" w:ascii="Arial" w:hAnsi="Arial"/>
+          <w:rFonts w:ascii="Arial" w:hAnsi="Arial" w:eastAsia="Arial" w:cs="Arial"/>
           <w:sz w:val="20"/>
           <w:szCs w:val="20"/>
         </w:rPr>
@@ -1548,7 +1548,7 @@
       </w:r>
       <w:r>
         <w:rPr>
-          <w:rFonts w:eastAsia="Arial" w:cs="Arial" w:ascii="Arial" w:hAnsi="Arial"/>
+          <w:rFonts w:ascii="Arial" w:hAnsi="Arial" w:eastAsia="Arial" w:cs="Arial"/>
           <w:sz w:val="20"/>
           <w:szCs w:val="20"/>
           <w:vertAlign w:val="superscript"/>
@@ -1557,19 +1557,19 @@
       </w:r>
       <w:r>
         <w:rPr>
-          <w:rFonts w:eastAsia="Arial" w:cs="Arial" w:ascii="Arial" w:hAnsi="Arial"/>
+          <w:rFonts w:ascii="Arial" w:hAnsi="Arial" w:eastAsia="Arial" w:cs="Arial"/>
           <w:sz w:val="20"/>
           <w:szCs w:val="20"/>
         </w:rPr>
         <w:t xml:space="preserve"> {#isFinancementCollectif} au financement collectif jusqu’à trois ans minimum après la Date d’Achèvement de l’Installation. {/isFinancementCollectif} {#isGouvernancePartagée} à la gouvernance partagée jusqu’à dix ans minimum après la Date d’Achèvement de l’Installation{/isGouvernancePartagée}{/isEngagementParticipatif}</w:t>
       </w:r>
     </w:p>
-    <w:p>
+    <w:p xmlns:wp14="http://schemas.microsoft.com/office/word/2010/wordml" wp14:textId="77777777">
       <w:pPr>
         <w:pStyle w:val="LO-normal"/>
         <w:widowControl w:val="false"/>
-        <w:spacing w:lineRule="auto" w:line="240" w:before="0" w:after="0"/>
-        <w:ind w:hanging="0" w:left="0"/>
+        <w:spacing w:before="0" w:after="0" w:line="240" w:lineRule="auto"/>
+        <w:ind w:left="0" w:hanging="0"/>
         <w:jc w:val="both"/>
         <w:rPr>
           <w:rFonts w:ascii="Liberation Sans" w:hAnsi="Liberation Sans" w:eastAsia="Liberation Sans" w:cs="Liberation Sans"/>
@@ -1579,18 +1579,18 @@
       </w:pPr>
       <w:r>
         <w:rPr>
-          <w:rFonts w:eastAsia="Liberation Sans" w:cs="Liberation Sans" w:ascii="Liberation Sans" w:hAnsi="Liberation Sans"/>
+          <w:rFonts w:ascii="Liberation Sans" w:hAnsi="Liberation Sans" w:eastAsia="Liberation Sans" w:cs="Liberation Sans"/>
           <w:sz w:val="20"/>
           <w:szCs w:val="20"/>
         </w:rPr>
       </w:r>
     </w:p>
-    <w:p>
+    <w:p xmlns:wp14="http://schemas.microsoft.com/office/word/2010/wordml" wp14:textId="77777777">
       <w:pPr>
         <w:pStyle w:val="LO-normal"/>
         <w:widowControl w:val="false"/>
-        <w:spacing w:lineRule="auto" w:line="240" w:before="0" w:after="0"/>
-        <w:ind w:hanging="0" w:left="0"/>
+        <w:spacing w:before="0" w:after="0" w:line="240" w:lineRule="auto"/>
+        <w:ind w:left="0" w:hanging="0"/>
         <w:jc w:val="both"/>
         <w:rPr>
           <w:rFonts w:ascii="Liberation Sans" w:hAnsi="Liberation Sans" w:eastAsia="Liberation Sans" w:cs="Liberation Sans"/>
@@ -1600,18 +1600,18 @@
       </w:pPr>
       <w:r>
         <w:rPr>
-          <w:rFonts w:eastAsia="Liberation Sans" w:cs="Liberation Sans" w:ascii="Liberation Sans" w:hAnsi="Liberation Sans"/>
+          <w:rFonts w:ascii="Liberation Sans" w:hAnsi="Liberation Sans" w:eastAsia="Liberation Sans" w:cs="Liberation Sans"/>
           <w:sz w:val="20"/>
           <w:szCs w:val="20"/>
         </w:rPr>
       </w:r>
     </w:p>
-    <w:p>
+    <w:p xmlns:wp14="http://schemas.microsoft.com/office/word/2010/wordml" wp14:textId="77777777">
       <w:pPr>
         <w:pStyle w:val="LO-normal"/>
         <w:widowControl w:val="false"/>
-        <w:spacing w:lineRule="auto" w:line="240" w:before="0" w:after="120"/>
-        <w:ind w:hanging="0" w:left="0"/>
+        <w:spacing w:before="0" w:after="120" w:line="240" w:lineRule="auto"/>
+        <w:ind w:left="0" w:hanging="0"/>
         <w:jc w:val="both"/>
         <w:rPr>
           <w:rFonts w:ascii="Arial" w:hAnsi="Arial" w:eastAsia="Arial" w:cs="Arial"/>
@@ -1621,19 +1621,19 @@
       </w:pPr>
       <w:r>
         <w:rPr>
-          <w:rFonts w:eastAsia="Arial" w:cs="Arial" w:ascii="Arial" w:hAnsi="Arial"/>
+          <w:rFonts w:ascii="Arial" w:hAnsi="Arial" w:eastAsia="Arial" w:cs="Arial"/>
           <w:sz w:val="20"/>
           <w:szCs w:val="20"/>
         </w:rPr>
         <w:t>{#engagementFournitureDePuissanceAlaPointe}Lors de la réponse à l’appel d’offres, vous avez indiqué souhaiter un fonctionnement avec fourniture de puissance garantie à la pointe du soir et devez ainsi respecter les conditions de l’annexe 9 du cahier des charges relatives à la fourniture de puissance à la pointe.{/engagementFournitureDePuissanceAlaPointe}</w:t>
       </w:r>
     </w:p>
-    <w:p>
+    <w:p xmlns:wp14="http://schemas.microsoft.com/office/word/2010/wordml" wp14:textId="77777777">
       <w:pPr>
         <w:pStyle w:val="LO-normal"/>
         <w:widowControl w:val="false"/>
-        <w:spacing w:lineRule="auto" w:line="240" w:before="0" w:after="120"/>
-        <w:ind w:hanging="0" w:left="0"/>
+        <w:spacing w:before="0" w:after="120" w:line="240" w:lineRule="auto"/>
+        <w:ind w:left="0" w:hanging="0"/>
         <w:jc w:val="both"/>
         <w:rPr>
           <w:rFonts w:ascii="Liberation Sans" w:hAnsi="Liberation Sans" w:eastAsia="Liberation Sans" w:cs="Liberation Sans"/>
@@ -1643,14 +1643,14 @@
       </w:pPr>
       <w:r>
         <w:rPr>
-          <w:rFonts w:eastAsia="Arial" w:cs="Arial" w:ascii="Arial" w:hAnsi="Arial"/>
+          <w:rFonts w:ascii="Arial" w:hAnsi="Arial" w:eastAsia="Arial" w:cs="Arial"/>
           <w:sz w:val="20"/>
           <w:szCs w:val="20"/>
         </w:rPr>
         <w:t>Par ailleurs, je vous rappelle les obligations suivantes du fait de cette désignation :</w:t>
       </w:r>
     </w:p>
-    <w:p>
+    <w:p xmlns:wp14="http://schemas.microsoft.com/office/word/2010/wordml" wp14:textId="77777777">
       <w:pPr>
         <w:pStyle w:val="LO-normal"/>
         <w:widowControl w:val="false"/>
@@ -1658,14 +1658,14 @@
           <w:ilvl w:val="0"/>
           <w:numId w:val="1"/>
         </w:numPr>
-        <w:spacing w:lineRule="auto" w:line="240" w:before="0" w:after="120"/>
-        <w:ind w:hanging="0" w:left="0"/>
+        <w:spacing w:before="0" w:after="120" w:line="240" w:lineRule="auto"/>
+        <w:ind w:left="0" w:hanging="0"/>
         <w:jc w:val="both"/>
         <w:rPr/>
       </w:pPr>
       <w:r>
         <w:rPr>
-          <w:rFonts w:eastAsia="Arial" w:cs="Arial" w:ascii="Arial" w:hAnsi="Arial"/>
+          <w:rFonts w:ascii="Arial" w:hAnsi="Arial" w:eastAsia="Arial" w:cs="Arial"/>
           <w:sz w:val="20"/>
           <w:szCs w:val="20"/>
         </w:rPr>
@@ -1673,7 +1673,7 @@
       </w:r>
       <w:r>
         <w:rPr>
-          <w:rFonts w:eastAsia="Arial" w:cs="Arial" w:ascii="Arial" w:hAnsi="Arial"/>
+          <w:rFonts w:ascii="Arial" w:hAnsi="Arial" w:eastAsia="Arial" w:cs="Arial"/>
           <w:sz w:val="20"/>
           <w:szCs w:val="20"/>
           <w:vertAlign w:val="superscript"/>
@@ -1682,14 +1682,14 @@
       </w:r>
       <w:r>
         <w:rPr>
-          <w:rFonts w:eastAsia="Arial" w:cs="Arial" w:ascii="Arial" w:hAnsi="Arial"/>
+          <w:rFonts w:ascii="Arial" w:hAnsi="Arial" w:eastAsia="Arial" w:cs="Arial"/>
           <w:sz w:val="20"/>
           <w:szCs w:val="20"/>
         </w:rPr>
         <w:t>{#eolien} ou dans les trois (3) mois suivant la délivrance de l’autorisation environnementale pour les cas de candidature sans autorisation environnementale{/eolien};{#soumisGF}</w:t>
       </w:r>
     </w:p>
-    <w:p>
+    <w:p xmlns:wp14="http://schemas.microsoft.com/office/word/2010/wordml" wp14:textId="77777777">
       <w:pPr>
         <w:pStyle w:val="LO-normal"/>
         <w:widowControl w:val="false"/>
@@ -1697,25 +1697,25 @@
           <w:ilvl w:val="0"/>
           <w:numId w:val="2"/>
         </w:numPr>
-        <w:spacing w:lineRule="auto" w:line="240" w:before="0" w:after="120"/>
-        <w:ind w:hanging="0" w:left="0"/>
+        <w:spacing w:before="0" w:after="120" w:line="240" w:lineRule="auto"/>
+        <w:ind w:left="0" w:hanging="0"/>
         <w:jc w:val="both"/>
         <w:rPr/>
       </w:pPr>
       <w:r>
         <w:rPr>
-          <w:rFonts w:eastAsia="Arial" w:cs="Arial" w:ascii="Arial" w:hAnsi="Arial"/>
+          <w:rFonts w:ascii="Arial" w:hAnsi="Arial" w:eastAsia="Arial" w:cs="Arial"/>
           <w:sz w:val="20"/>
           <w:szCs w:val="20"/>
           <w:u w:val="none"/>
         </w:rPr>
         <w:t>prévoir une durée de garantie financière d’exécution couvrant</w:t>
       </w:r>
-      <w:bookmarkStart w:id="0" w:name="_GoBack"/>
+      <w:bookmarkStart w:name="_GoBack" w:id="0"/>
       <w:bookmarkEnd w:id="0"/>
       <w:r>
         <w:rPr>
-          <w:rFonts w:eastAsia="Arial" w:cs="Arial" w:ascii="Arial" w:hAnsi="Arial"/>
+          <w:rFonts w:ascii="Arial" w:hAnsi="Arial" w:eastAsia="Arial" w:cs="Arial"/>
           <w:sz w:val="20"/>
           <w:szCs w:val="20"/>
           <w:u w:val="none"/>
@@ -1724,7 +1724,7 @@
       </w:r>
       <w:r>
         <w:rPr>
-          <w:rFonts w:eastAsia="Arial" w:cs="Arial" w:ascii="Arial" w:hAnsi="Arial"/>
+          <w:rFonts w:ascii="Arial" w:hAnsi="Arial" w:eastAsia="Arial" w:cs="Arial"/>
           <w:sz w:val="20"/>
           <w:szCs w:val="20"/>
           <w:u w:val="none"/>
@@ -1734,7 +1734,7 @@
       </w:r>
       <w:r>
         <w:rPr>
-          <w:rFonts w:eastAsia="Arial" w:cs="Arial" w:ascii="Arial" w:hAnsi="Arial"/>
+          <w:rFonts w:ascii="Arial" w:hAnsi="Arial" w:eastAsia="Arial" w:cs="Arial"/>
           <w:sz w:val="20"/>
           <w:szCs w:val="20"/>
           <w:u w:val="single"/>
@@ -1743,14 +1743,14 @@
       </w:r>
       <w:r>
         <w:rPr>
-          <w:rFonts w:eastAsia="Arial" w:cs="Arial" w:ascii="Arial" w:hAnsi="Arial"/>
+          <w:rFonts w:ascii="Arial" w:hAnsi="Arial" w:eastAsia="Arial" w:cs="Arial"/>
           <w:sz w:val="20"/>
           <w:szCs w:val="20"/>
         </w:rPr>
         <w:t>{/soumisGF}{#AOInnovation}</w:t>
       </w:r>
     </w:p>
-    <w:p>
+    <w:p xmlns:wp14="http://schemas.microsoft.com/office/word/2010/wordml" wp14:textId="77777777">
       <w:pPr>
         <w:pStyle w:val="LO-normal"/>
         <w:widowControl w:val="false"/>
@@ -1758,14 +1758,14 @@
           <w:ilvl w:val="0"/>
           <w:numId w:val="2"/>
         </w:numPr>
-        <w:spacing w:lineRule="auto" w:line="240" w:before="0" w:after="120"/>
-        <w:ind w:hanging="0" w:left="0"/>
+        <w:spacing w:before="0" w:after="120" w:line="240" w:lineRule="auto"/>
+        <w:ind w:left="0" w:hanging="0"/>
         <w:jc w:val="both"/>
         <w:rPr/>
       </w:pPr>
       <w:r>
         <w:rPr>
-          <w:rFonts w:eastAsia="Arial" w:cs="Arial" w:ascii="Arial" w:hAnsi="Arial"/>
+          <w:rFonts w:ascii="Arial" w:hAnsi="Arial" w:eastAsia="Arial" w:cs="Arial"/>
           <w:sz w:val="20"/>
           <w:szCs w:val="20"/>
         </w:rPr>
@@ -1773,7 +1773,7 @@
       </w:r>
       <w:r>
         <w:rPr>
-          <w:rFonts w:eastAsia="Arial" w:cs="Arial" w:ascii="Arial" w:hAnsi="Arial"/>
+          <w:rFonts w:ascii="Arial" w:hAnsi="Arial" w:eastAsia="Arial" w:cs="Arial"/>
           <w:sz w:val="20"/>
           <w:szCs w:val="20"/>
           <w:vertAlign w:val="superscript"/>
@@ -1782,14 +1782,14 @@
       </w:r>
       <w:r>
         <w:rPr>
-          <w:rFonts w:eastAsia="Arial" w:cs="Arial" w:ascii="Arial" w:hAnsi="Arial"/>
+          <w:rFonts w:ascii="Arial" w:hAnsi="Arial" w:eastAsia="Arial" w:cs="Arial"/>
           <w:sz w:val="20"/>
           <w:szCs w:val="20"/>
         </w:rPr>
         <w:t>;{/AOInnovation}</w:t>
       </w:r>
     </w:p>
-    <w:p>
+    <w:p xmlns:wp14="http://schemas.microsoft.com/office/word/2010/wordml" wp14:textId="77777777">
       <w:pPr>
         <w:pStyle w:val="LO-normal"/>
         <w:widowControl w:val="false"/>
@@ -1797,21 +1797,21 @@
           <w:ilvl w:val="0"/>
           <w:numId w:val="2"/>
         </w:numPr>
-        <w:spacing w:lineRule="auto" w:line="240" w:before="0" w:after="120"/>
-        <w:ind w:hanging="0" w:left="0"/>
+        <w:spacing w:before="0" w:after="120" w:line="240" w:lineRule="auto"/>
+        <w:ind w:left="0" w:hanging="0"/>
         <w:jc w:val="both"/>
         <w:rPr/>
       </w:pPr>
       <w:r>
         <w:rPr>
-          <w:rFonts w:eastAsia="Arial" w:cs="Arial" w:ascii="Arial" w:hAnsi="Arial"/>
+          <w:rFonts w:ascii="Arial" w:hAnsi="Arial" w:eastAsia="Arial" w:cs="Arial"/>
           <w:sz w:val="20"/>
           <w:szCs w:val="20"/>
         </w:rPr>
         <w:t>sauf délais dérogatoires prévus au {paragrapheDelaiDerogatoire} du cahier des charges, achever l’installation dans un délai de {delaiRealisationTexte} à compter de la présente notification;</w:t>
       </w:r>
     </w:p>
-    <w:p>
+    <w:p xmlns:wp14="http://schemas.microsoft.com/office/word/2010/wordml" wp14:textId="77777777">
       <w:pPr>
         <w:pStyle w:val="LO-normal"/>
         <w:widowControl w:val="false"/>
@@ -1819,21 +1819,21 @@
           <w:ilvl w:val="0"/>
           <w:numId w:val="2"/>
         </w:numPr>
-        <w:spacing w:lineRule="auto" w:line="240" w:before="0" w:after="120"/>
-        <w:ind w:hanging="0" w:left="0"/>
+        <w:spacing w:before="0" w:after="120" w:line="240" w:lineRule="auto"/>
+        <w:ind w:left="0" w:hanging="0"/>
         <w:jc w:val="both"/>
         <w:rPr/>
       </w:pPr>
       <w:r>
         <w:rPr>
-          <w:rFonts w:eastAsia="Arial" w:cs="Arial" w:ascii="Arial" w:hAnsi="Arial"/>
+          <w:rFonts w:ascii="Arial" w:hAnsi="Arial" w:eastAsia="Arial" w:cs="Arial"/>
           <w:sz w:val="20"/>
           <w:szCs w:val="20"/>
         </w:rPr>
         <w:t>fournir à EDF l’attestation de conformité de l’installation prévue au paragraphe {paragrapheAttestationConformite} du cahier des charges;{#isFinancementCollectif}</w:t>
       </w:r>
     </w:p>
-    <w:p>
+    <w:p xmlns:wp14="http://schemas.microsoft.com/office/word/2010/wordml" wp14:textId="77777777">
       <w:pPr>
         <w:pStyle w:val="LO-normal"/>
         <w:widowControl w:val="false"/>
@@ -1841,21 +1841,21 @@
           <w:ilvl w:val="0"/>
           <w:numId w:val="2"/>
         </w:numPr>
-        <w:spacing w:lineRule="auto" w:line="240" w:before="0" w:after="120"/>
-        <w:ind w:hanging="0" w:left="0"/>
+        <w:spacing w:before="0" w:after="120" w:line="240" w:lineRule="auto"/>
+        <w:ind w:left="0" w:hanging="0"/>
         <w:jc w:val="both"/>
         <w:rPr/>
       </w:pPr>
       <w:r>
         <w:rPr>
-          <w:rFonts w:eastAsia="Arial" w:cs="Arial" w:ascii="Arial" w:hAnsi="Arial"/>
+          <w:rFonts w:ascii="Arial" w:hAnsi="Arial" w:eastAsia="Arial" w:cs="Arial"/>
           <w:sz w:val="20"/>
           <w:szCs w:val="20"/>
         </w:rPr>
         <w:t>respecter les engagements pris conformément au paragraphe {paragrapheEngagementIPFPGPFC} concernant le financement collectif participatif.{/isFinancementCollectif}{#isGouvernancePartagée}</w:t>
       </w:r>
     </w:p>
-    <w:p>
+    <w:p xmlns:wp14="http://schemas.microsoft.com/office/word/2010/wordml" wp14:textId="77777777">
       <w:pPr>
         <w:pStyle w:val="LO-normal"/>
         <w:widowControl w:val="false"/>
@@ -1863,26 +1863,26 @@
           <w:ilvl w:val="0"/>
           <w:numId w:val="2"/>
         </w:numPr>
-        <w:spacing w:lineRule="auto" w:line="240" w:before="0" w:after="120"/>
-        <w:ind w:hanging="0" w:left="0"/>
+        <w:spacing w:before="0" w:after="120" w:line="240" w:lineRule="auto"/>
+        <w:ind w:left="0" w:hanging="0"/>
         <w:jc w:val="both"/>
         <w:rPr/>
       </w:pPr>
       <w:r>
         <w:rPr>
-          <w:rFonts w:eastAsia="Arial" w:cs="Arial" w:ascii="Arial" w:hAnsi="Arial"/>
+          <w:rFonts w:ascii="Arial" w:hAnsi="Arial" w:eastAsia="Arial" w:cs="Arial"/>
           <w:sz w:val="20"/>
           <w:szCs w:val="20"/>
         </w:rPr>
         <w:t>respecter les engagements pris conformément au paragraphe {paragrapheEngagementIPFPGPFC} concernant le financement participatif.{/isGouvernancePartagée}</w:t>
       </w:r>
     </w:p>
-    <w:p>
+    <w:p xmlns:wp14="http://schemas.microsoft.com/office/word/2010/wordml" wp14:textId="77777777">
       <w:pPr>
         <w:pStyle w:val="LO-normal"/>
         <w:widowControl w:val="false"/>
-        <w:spacing w:lineRule="auto" w:line="240" w:before="0" w:after="120"/>
-        <w:ind w:hanging="0" w:left="0"/>
+        <w:spacing w:before="0" w:after="120" w:line="240" w:lineRule="auto"/>
+        <w:ind w:left="0" w:hanging="0"/>
         <w:jc w:val="both"/>
         <w:rPr>
           <w:rFonts w:ascii="Arial" w:hAnsi="Arial" w:eastAsia="Arial" w:cs="Arial"/>
@@ -1892,18 +1892,18 @@
       </w:pPr>
       <w:r>
         <w:rPr>
-          <w:rFonts w:eastAsia="Arial" w:cs="Arial" w:ascii="Arial" w:hAnsi="Arial"/>
+          <w:rFonts w:ascii="Arial" w:hAnsi="Arial" w:eastAsia="Arial" w:cs="Arial"/>
           <w:sz w:val="20"/>
           <w:szCs w:val="20"/>
         </w:rPr>
       </w:r>
     </w:p>
-    <w:p>
+    <w:p xmlns:wp14="http://schemas.microsoft.com/office/word/2010/wordml" wp14:textId="77777777">
       <w:pPr>
         <w:pStyle w:val="LO-normal"/>
         <w:widowControl w:val="false"/>
-        <w:spacing w:lineRule="auto" w:line="240" w:before="0" w:after="0"/>
-        <w:ind w:hanging="0" w:left="0"/>
+        <w:spacing w:before="0" w:after="0" w:line="240" w:lineRule="auto"/>
+        <w:ind w:left="0" w:hanging="0"/>
         <w:jc w:val="both"/>
         <w:rPr>
           <w:rFonts w:ascii="Liberation Sans" w:hAnsi="Liberation Sans" w:eastAsia="Liberation Sans" w:cs="Liberation Sans"/>
@@ -1913,7 +1913,7 @@
       </w:pPr>
       <w:r>
         <w:rPr>
-          <w:rFonts w:eastAsia="Arial" w:cs="Arial" w:ascii="Arial" w:hAnsi="Arial"/>
+          <w:rFonts w:ascii="Arial" w:hAnsi="Arial" w:eastAsia="Arial" w:cs="Arial"/>
           <w:sz w:val="20"/>
           <w:szCs w:val="20"/>
         </w:rPr>
@@ -1921,7 +1921,7 @@
       </w:r>
       <w:r>
         <w:rPr>
-          <w:rFonts w:eastAsia="Arial" w:cs="Arial" w:ascii="Arial" w:hAnsi="Arial"/>
+          <w:rFonts w:ascii="Arial" w:hAnsi="Arial" w:eastAsia="Arial" w:cs="Arial"/>
           <w:i w:val="false"/>
           <w:caps w:val="false"/>
           <w:smallCaps w:val="false"/>
@@ -1933,7 +1933,7 @@
       </w:r>
       <w:r>
         <w:rPr>
-          <w:rFonts w:eastAsia="Arial" w:cs="Arial" w:ascii="Arial" w:hAnsi="Arial"/>
+          <w:rFonts w:ascii="Arial" w:hAnsi="Arial" w:eastAsia="Arial" w:cs="Arial"/>
           <w:sz w:val="20"/>
           <w:szCs w:val="20"/>
         </w:rPr>
@@ -1941,7 +1941,7 @@
       </w:r>
       <w:r>
         <w:rPr>
-          <w:rFonts w:eastAsia="Arial" w:cs="Arial" w:ascii="Arial" w:hAnsi="Arial"/>
+          <w:rFonts w:ascii="Arial" w:hAnsi="Arial" w:eastAsia="Arial" w:cs="Arial"/>
           <w:sz w:val="20"/>
           <w:szCs w:val="20"/>
           <w:u w:val="single"/>
@@ -1950,7 +1950,7 @@
       </w:r>
       <w:r>
         <w:rPr>
-          <w:rFonts w:eastAsia="Arial" w:cs="Arial" w:ascii="Arial" w:hAnsi="Arial"/>
+          <w:rFonts w:ascii="Arial" w:hAnsi="Arial" w:eastAsia="Arial" w:cs="Arial"/>
           <w:sz w:val="20"/>
           <w:szCs w:val="20"/>
           <w:vertAlign w:val="superscript"/>
@@ -1959,17 +1959,17 @@
       </w:r>
       <w:r>
         <w:rPr>
-          <w:rFonts w:eastAsia="Arial" w:cs="Arial" w:ascii="Arial" w:hAnsi="Arial"/>
+          <w:rFonts w:ascii="Arial" w:hAnsi="Arial" w:eastAsia="Arial" w:cs="Arial"/>
           <w:sz w:val="20"/>
           <w:szCs w:val="20"/>
         </w:rPr>
         <w:t>.{/AOInnovation}</w:t>
       </w:r>
     </w:p>
-    <w:p>
+    <w:p xmlns:wp14="http://schemas.microsoft.com/office/word/2010/wordml" wp14:textId="77777777">
       <w:pPr>
         <w:pStyle w:val="LO-normal"/>
-        <w:spacing w:lineRule="auto" w:line="240" w:before="160" w:after="160"/>
+        <w:spacing w:before="160" w:after="160" w:line="240" w:lineRule="auto"/>
         <w:jc w:val="both"/>
         <w:rPr>
           <w:rFonts w:ascii="Liberation Sans" w:hAnsi="Liberation Sans" w:eastAsia="Liberation Sans" w:cs="Liberation Sans"/>
@@ -1979,17 +1979,17 @@
       </w:pPr>
       <w:r>
         <w:rPr>
-          <w:rFonts w:eastAsia="Liberation Sans" w:cs="Liberation Sans" w:ascii="Liberation Sans" w:hAnsi="Liberation Sans"/>
+          <w:rFonts w:ascii="Liberation Sans" w:hAnsi="Liberation Sans" w:eastAsia="Liberation Sans" w:cs="Liberation Sans"/>
           <w:sz w:val="20"/>
           <w:szCs w:val="20"/>
         </w:rPr>
         <w:t>Je vous prie d’agréer, Madame, Monsieur, l’expression de ma considération distinguée.</w:t>
       </w:r>
     </w:p>
-    <w:p>
+    <w:p xmlns:wp14="http://schemas.microsoft.com/office/word/2010/wordml" wp14:textId="77777777">
       <w:pPr>
         <w:pStyle w:val="LO-normal"/>
-        <w:spacing w:lineRule="auto" w:line="240" w:before="160" w:after="160"/>
+        <w:spacing w:before="160" w:after="160" w:line="240" w:lineRule="auto"/>
         <w:jc w:val="both"/>
         <w:rPr>
           <w:rFonts w:ascii="Liberation Sans" w:hAnsi="Liberation Sans" w:eastAsia="Liberation Sans" w:cs="Liberation Sans"/>
@@ -1999,16 +1999,16 @@
       </w:pPr>
       <w:r>
         <w:rPr>
-          <w:rFonts w:eastAsia="Liberation Sans" w:cs="Liberation Sans" w:ascii="Liberation Sans" w:hAnsi="Liberation Sans"/>
+          <w:rFonts w:ascii="Liberation Sans" w:hAnsi="Liberation Sans" w:eastAsia="Liberation Sans" w:cs="Liberation Sans"/>
           <w:sz w:val="20"/>
           <w:szCs w:val="20"/>
         </w:rPr>
       </w:r>
     </w:p>
-    <w:p>
+    <w:p xmlns:wp14="http://schemas.microsoft.com/office/word/2010/wordml" wp14:textId="77777777">
       <w:pPr>
         <w:pStyle w:val="LO-normal"/>
-        <w:spacing w:lineRule="auto" w:line="240" w:before="160" w:after="160"/>
+        <w:spacing w:before="160" w:after="160" w:line="240" w:lineRule="auto"/>
         <w:jc w:val="both"/>
         <w:rPr>
           <w:rFonts w:ascii="Liberation Sans" w:hAnsi="Liberation Sans" w:eastAsia="Liberation Sans" w:cs="Liberation Sans"/>
@@ -2018,16 +2018,16 @@
       </w:pPr>
       <w:r>
         <w:rPr>
-          <w:rFonts w:eastAsia="Liberation Sans" w:cs="Liberation Sans" w:ascii="Liberation Sans" w:hAnsi="Liberation Sans"/>
+          <w:rFonts w:ascii="Liberation Sans" w:hAnsi="Liberation Sans" w:eastAsia="Liberation Sans" w:cs="Liberation Sans"/>
           <w:sz w:val="20"/>
           <w:szCs w:val="20"/>
         </w:rPr>
       </w:r>
     </w:p>
-    <w:p>
+    <w:p xmlns:wp14="http://schemas.microsoft.com/office/word/2010/wordml" wp14:textId="77777777">
       <w:pPr>
         <w:pStyle w:val="LO-normal"/>
-        <w:spacing w:lineRule="auto" w:line="240" w:before="160" w:after="160"/>
+        <w:spacing w:before="160" w:after="160" w:line="240" w:lineRule="auto"/>
         <w:jc w:val="left"/>
         <w:rPr>
           <w:rFonts w:ascii="Liberation Sans" w:hAnsi="Liberation Sans" w:eastAsia="Liberation Sans" w:cs="Liberation Sans"/>
@@ -2048,10 +2048,10 @@
         <w:t>Copie : {#isEDFOA}EDF OA{/isEDFOA}{#isEDFSEI}EDF SEI{/isEDFSEI}{#isEDM}EDM{/isEDM} ; {#dreal}DREAL {dreal}{/dreal}{^dreal}DREAL concernée{/dreal} ; CRE</w:t>
       </w:r>
     </w:p>
-    <w:p>
+    <w:p xmlns:wp14="http://schemas.microsoft.com/office/word/2010/wordml" wp14:textId="77777777">
       <w:pPr>
         <w:pStyle w:val="LO-normal"/>
-        <w:spacing w:lineRule="auto" w:line="240" w:before="160" w:after="160"/>
+        <w:spacing w:before="160" w:after="160" w:line="240" w:lineRule="auto"/>
         <w:jc w:val="both"/>
         <w:rPr>
           <w:rFonts w:ascii="Liberation Sans" w:hAnsi="Liberation Sans" w:eastAsia="Liberation Sans" w:cs="Liberation Sans"/>
@@ -2061,7 +2061,7 @@
       </w:pPr>
       <w:r>
         <w:rPr>
-          <w:rFonts w:eastAsia="Liberation Sans" w:cs="Liberation Sans" w:ascii="Liberation Sans" w:hAnsi="Liberation Sans"/>
+          <w:rFonts w:ascii="Liberation Sans" w:hAnsi="Liberation Sans" w:eastAsia="Liberation Sans" w:cs="Liberation Sans"/>
           <w:sz w:val="20"/>
           <w:szCs w:val="20"/>
         </w:rPr>
@@ -2075,13 +2075,14 @@
       <w:footerReference w:type="default" r:id="rId6"/>
       <w:footerReference w:type="first" r:id="rId7"/>
       <w:type w:val="nextPage"/>
-      <w:pgSz w:w="11906" w:h="16838"/>
-      <w:pgMar w:left="964" w:right="964" w:gutter="0" w:header="708" w:top="964" w:footer="708" w:bottom="964"/>
-      <w:pgNumType w:start="1" w:fmt="decimal"/>
+      <w:pgSz w:w="11906" w:h="16838" w:orient="portrait"/>
+      <w:pgMar w:top="964" w:right="964" w:bottom="964" w:left="964" w:header="708" w:footer="708" w:gutter="0"/>
+      <w:pgNumType w:fmt="decimal" w:start="1"/>
       <w:formProt w:val="false"/>
       <w:titlePg/>
       <w:textDirection w:val="lrTb"/>
       <w:docGrid w:type="default" w:linePitch="100" w:charSpace="4096"/>
+      <w:cols w:num="1"/>
     </w:sectPr>
   </w:body>
 </w:document>
@@ -2089,10 +2090,10 @@
 
 <file path=word/footer1.xml><?xml version="1.0" encoding="utf-8"?>
 <w:ftr xmlns:o="urn:schemas-microsoft-com:office:office" xmlns:r="http://schemas.openxmlformats.org/officeDocument/2006/relationships" xmlns:v="urn:schemas-microsoft-com:vml" xmlns:w="http://schemas.openxmlformats.org/wordprocessingml/2006/main" xmlns:w10="urn:schemas-microsoft-com:office:word" xmlns:wp="http://schemas.openxmlformats.org/drawingml/2006/wordprocessingDrawing" xmlns:wps="http://schemas.microsoft.com/office/word/2010/wordprocessingShape" xmlns:wpg="http://schemas.microsoft.com/office/word/2010/wordprocessingGroup" xmlns:mc="http://schemas.openxmlformats.org/markup-compatibility/2006" xmlns:wp14="http://schemas.microsoft.com/office/word/2010/wordprocessingDrawing" xmlns:w14="http://schemas.microsoft.com/office/word/2010/wordml" xmlns:w15="http://schemas.microsoft.com/office/word/2012/wordml" mc:Ignorable="w14 wp14 w15">
-  <w:p>
+  <w:p xmlns:wp14="http://schemas.microsoft.com/office/word/2010/wordml" wp14:textId="77777777">
     <w:pPr>
       <w:pStyle w:val="LO-normal"/>
-      <w:spacing w:lineRule="auto" w:line="240" w:before="0" w:after="0"/>
+      <w:spacing w:before="0" w:after="0" w:line="240" w:lineRule="auto"/>
       <w:rPr>
         <w:rFonts w:ascii="Arial" w:hAnsi="Arial" w:eastAsia="Arial" w:cs="Arial"/>
         <w:sz w:val="14"/>
@@ -2101,16 +2102,16 @@
     </w:pPr>
     <w:r>
       <w:rPr>
-        <w:rFonts w:eastAsia="Arial" w:cs="Arial" w:ascii="Arial" w:hAnsi="Arial"/>
+        <w:rFonts w:ascii="Arial" w:hAnsi="Arial" w:eastAsia="Arial" w:cs="Arial"/>
         <w:sz w:val="14"/>
         <w:szCs w:val="14"/>
       </w:rPr>
     </w:r>
   </w:p>
-  <w:p>
+  <w:p xmlns:wp14="http://schemas.microsoft.com/office/word/2010/wordml" wp14:textId="77777777">
     <w:pPr>
       <w:pStyle w:val="LO-normal"/>
-      <w:spacing w:lineRule="auto" w:line="240" w:before="0" w:after="0"/>
+      <w:spacing w:before="0" w:after="0" w:line="240" w:lineRule="auto"/>
       <w:rPr>
         <w:rFonts w:ascii="Arial" w:hAnsi="Arial" w:eastAsia="Arial" w:cs="Arial"/>
         <w:sz w:val="16"/>
@@ -2119,7 +2120,7 @@
     </w:pPr>
     <w:r>
       <w:rPr>
-        <w:rFonts w:eastAsia="Arial" w:cs="Arial" w:ascii="Arial" w:hAnsi="Arial"/>
+        <w:rFonts w:ascii="Arial" w:hAnsi="Arial" w:eastAsia="Arial" w:cs="Arial"/>
         <w:sz w:val="16"/>
         <w:szCs w:val="16"/>
       </w:rPr>
@@ -2127,7 +2128,7 @@
     </w:r>
     <w:r>
       <w:rPr>
-        <w:rFonts w:eastAsia="Arial" w:cs="Arial" w:ascii="Arial" w:hAnsi="Arial"/>
+        <w:rFonts w:ascii="Arial" w:hAnsi="Arial" w:eastAsia="Arial" w:cs="Arial"/>
         <w:sz w:val="14"/>
         <w:szCs w:val="14"/>
         <w:vertAlign w:val="superscript"/>
@@ -2136,7 +2137,7 @@
     </w:r>
     <w:r>
       <w:rPr>
-        <w:rFonts w:eastAsia="Arial" w:cs="Arial" w:ascii="Arial" w:hAnsi="Arial"/>
+        <w:rFonts w:ascii="Arial" w:hAnsi="Arial" w:eastAsia="Arial" w:cs="Arial"/>
         <w:sz w:val="14"/>
         <w:szCs w:val="14"/>
       </w:rPr>
@@ -2144,22 +2145,22 @@
     </w:r>
     <w:r>
       <w:rPr>
-        <w:rFonts w:eastAsia="Arial" w:cs="Arial" w:ascii="Arial" w:hAnsi="Arial"/>
+        <w:rFonts w:ascii="Arial" w:hAnsi="Arial" w:eastAsia="Arial" w:cs="Arial"/>
         <w:sz w:val="16"/>
         <w:szCs w:val="16"/>
       </w:rPr>
       <w:t>{/isEngagementParticipatif}</w:t>
     </w:r>
   </w:p>
-  <w:p>
+  <w:p xmlns:wp14="http://schemas.microsoft.com/office/word/2010/wordml" wp14:textId="77777777">
     <w:pPr>
       <w:pStyle w:val="LO-normal"/>
       <w:tabs>
         <w:tab w:val="clear" w:pos="720"/>
-        <w:tab w:val="center" w:pos="4536" w:leader="none"/>
-        <w:tab w:val="right" w:pos="9072" w:leader="none"/>
+        <w:tab w:val="center" w:leader="none" w:pos="4536"/>
+        <w:tab w:val="right" w:leader="none" w:pos="9072"/>
       </w:tabs>
-      <w:spacing w:lineRule="auto" w:line="240" w:before="0" w:after="0"/>
+      <w:spacing w:before="0" w:after="0" w:line="240" w:lineRule="auto"/>
       <w:rPr>
         <w:rFonts w:ascii="Arial" w:hAnsi="Arial" w:eastAsia="Arial" w:cs="Arial"/>
         <w:sz w:val="14"/>
@@ -2168,7 +2169,7 @@
     </w:pPr>
     <w:r>
       <w:rPr>
-        <w:rFonts w:eastAsia="Arial" w:cs="Arial" w:ascii="Arial" w:hAnsi="Arial"/>
+        <w:rFonts w:ascii="Arial" w:hAnsi="Arial" w:eastAsia="Arial" w:cs="Arial"/>
         <w:sz w:val="14"/>
         <w:szCs w:val="14"/>
         <w:vertAlign w:val="superscript"/>
@@ -2177,22 +2178,22 @@
     </w:r>
     <w:r>
       <w:rPr>
-        <w:rFonts w:eastAsia="Arial" w:cs="Arial" w:ascii="Arial" w:hAnsi="Arial"/>
+        <w:rFonts w:ascii="Arial" w:hAnsi="Arial" w:eastAsia="Arial" w:cs="Arial"/>
         <w:sz w:val="14"/>
         <w:szCs w:val="14"/>
       </w:rPr>
       <w:t xml:space="preserve"> Paragraphe {renvoiDemandeCompleteRaccordement} du cahier des charges{#soumisGF}</w:t>
     </w:r>
   </w:p>
-  <w:p>
+  <w:p xmlns:wp14="http://schemas.microsoft.com/office/word/2010/wordml" wp14:textId="77777777">
     <w:pPr>
       <w:pStyle w:val="LO-normal"/>
       <w:tabs>
         <w:tab w:val="clear" w:pos="720"/>
-        <w:tab w:val="center" w:pos="4536" w:leader="none"/>
-        <w:tab w:val="right" w:pos="9072" w:leader="none"/>
+        <w:tab w:val="center" w:leader="none" w:pos="4536"/>
+        <w:tab w:val="right" w:leader="none" w:pos="9072"/>
       </w:tabs>
-      <w:spacing w:lineRule="auto" w:line="240" w:before="0" w:after="0"/>
+      <w:spacing w:before="0" w:after="0" w:line="240" w:lineRule="auto"/>
       <w:rPr>
         <w:rFonts w:ascii="Arial" w:hAnsi="Arial" w:eastAsia="Arial" w:cs="Arial"/>
         <w:sz w:val="14"/>
@@ -2201,7 +2202,7 @@
     </w:pPr>
     <w:r>
       <w:rPr>
-        <w:rFonts w:eastAsia="Arial" w:cs="Arial" w:ascii="Arial" w:hAnsi="Arial"/>
+        <w:rFonts w:ascii="Arial" w:hAnsi="Arial" w:eastAsia="Arial" w:cs="Arial"/>
         <w:sz w:val="14"/>
         <w:szCs w:val="14"/>
         <w:vertAlign w:val="superscript"/>
@@ -2210,22 +2211,22 @@
     </w:r>
     <w:r>
       <w:rPr>
-        <w:rFonts w:eastAsia="Arial" w:cs="Arial" w:ascii="Arial" w:hAnsi="Arial"/>
+        <w:rFonts w:ascii="Arial" w:hAnsi="Arial" w:eastAsia="Arial" w:cs="Arial"/>
         <w:sz w:val="14"/>
         <w:szCs w:val="14"/>
       </w:rPr>
       <w:t xml:space="preserve"> Paragraphes {renvoiRetraitDesignationGarantieFinancieres} du cahier des charges{/soumisGF}{#AOInnovation}</w:t>
     </w:r>
   </w:p>
-  <w:p>
+  <w:p xmlns:wp14="http://schemas.microsoft.com/office/word/2010/wordml" wp14:textId="77777777">
     <w:pPr>
       <w:pStyle w:val="LO-normal"/>
       <w:tabs>
         <w:tab w:val="clear" w:pos="720"/>
-        <w:tab w:val="center" w:pos="4536" w:leader="none"/>
-        <w:tab w:val="right" w:pos="9072" w:leader="none"/>
+        <w:tab w:val="center" w:leader="none" w:pos="4536"/>
+        <w:tab w:val="right" w:leader="none" w:pos="9072"/>
       </w:tabs>
-      <w:spacing w:lineRule="auto" w:line="240" w:before="0" w:after="0"/>
+      <w:spacing w:before="0" w:after="0" w:line="240" w:lineRule="auto"/>
       <w:rPr>
         <w:rFonts w:ascii="Arial" w:hAnsi="Arial" w:eastAsia="Arial" w:cs="Arial"/>
         <w:sz w:val="14"/>
@@ -2234,7 +2235,7 @@
     </w:pPr>
     <w:r>
       <w:rPr>
-        <w:rFonts w:eastAsia="Arial" w:cs="Arial" w:ascii="Arial" w:hAnsi="Arial"/>
+        <w:rFonts w:ascii="Arial" w:hAnsi="Arial" w:eastAsia="Arial" w:cs="Arial"/>
         <w:sz w:val="14"/>
         <w:szCs w:val="14"/>
         <w:vertAlign w:val="superscript"/>
@@ -2243,14 +2244,14 @@
     </w:r>
     <w:r>
       <w:rPr>
-        <w:rFonts w:eastAsia="Arial" w:cs="Arial" w:ascii="Arial" w:hAnsi="Arial"/>
+        <w:rFonts w:ascii="Arial" w:hAnsi="Arial" w:eastAsia="Arial" w:cs="Arial"/>
         <w:sz w:val="14"/>
         <w:szCs w:val="14"/>
       </w:rPr>
       <w:t xml:space="preserve"> Paragraphes 3.2.4 et 3.2.5 du cahier des charges</w:t>
     </w:r>
   </w:p>
-  <w:p>
+  <w:p xmlns:wp14="http://schemas.microsoft.com/office/word/2010/wordml" wp14:textId="77777777">
     <w:pPr>
       <w:pStyle w:val="LO-normal"/>
       <w:keepNext w:val="false"/>
@@ -2259,11 +2260,11 @@
       <w:shd w:val="clear" w:fill="auto"/>
       <w:tabs>
         <w:tab w:val="clear" w:pos="720"/>
-        <w:tab w:val="center" w:pos="4536" w:leader="none"/>
-        <w:tab w:val="right" w:pos="9072" w:leader="none"/>
+        <w:tab w:val="center" w:leader="none" w:pos="4536"/>
+        <w:tab w:val="right" w:leader="none" w:pos="9072"/>
       </w:tabs>
-      <w:spacing w:lineRule="auto" w:line="240" w:before="0" w:after="0"/>
-      <w:ind w:hanging="0" w:left="0" w:right="0"/>
+      <w:spacing w:before="0" w:after="0" w:line="240" w:lineRule="auto"/>
+      <w:ind w:left="0" w:right="0" w:hanging="0"/>
       <w:jc w:val="left"/>
       <w:rPr>
         <w:rFonts w:ascii="Calibri" w:hAnsi="Calibri" w:eastAsia="Calibri" w:cs="Calibri"/>
@@ -2280,13 +2281,13 @@
         <w:sz w:val="22"/>
         <w:szCs w:val="22"/>
         <w:u w:val="none"/>
-        <w:shd w:fill="auto" w:val="clear"/>
+        <w:shd w:val="clear" w:fill="auto"/>
         <w:vertAlign w:val="baseline"/>
       </w:rPr>
     </w:pPr>
     <w:r>
       <w:rPr>
-        <w:rFonts w:eastAsia="Arial" w:cs="Arial" w:ascii="Arial" w:hAnsi="Arial"/>
+        <w:rFonts w:ascii="Arial" w:hAnsi="Arial" w:eastAsia="Arial" w:cs="Arial"/>
         <w:sz w:val="14"/>
         <w:szCs w:val="14"/>
         <w:vertAlign w:val="superscript"/>
@@ -2295,7 +2296,7 @@
     </w:r>
     <w:r>
       <w:rPr>
-        <w:rFonts w:eastAsia="Arial" w:cs="Arial" w:ascii="Arial" w:hAnsi="Arial"/>
+        <w:rFonts w:ascii="Arial" w:hAnsi="Arial" w:eastAsia="Arial" w:cs="Arial"/>
         <w:sz w:val="14"/>
         <w:szCs w:val="14"/>
       </w:rPr>
@@ -2307,10 +2308,10 @@
 
 <file path=word/footer2.xml><?xml version="1.0" encoding="utf-8"?>
 <w:ftr xmlns:o="urn:schemas-microsoft-com:office:office" xmlns:r="http://schemas.openxmlformats.org/officeDocument/2006/relationships" xmlns:v="urn:schemas-microsoft-com:vml" xmlns:w="http://schemas.openxmlformats.org/wordprocessingml/2006/main" xmlns:w10="urn:schemas-microsoft-com:office:word" xmlns:wp="http://schemas.openxmlformats.org/drawingml/2006/wordprocessingDrawing" xmlns:wps="http://schemas.microsoft.com/office/word/2010/wordprocessingShape" xmlns:wpg="http://schemas.microsoft.com/office/word/2010/wordprocessingGroup" xmlns:mc="http://schemas.openxmlformats.org/markup-compatibility/2006" xmlns:wp14="http://schemas.microsoft.com/office/word/2010/wordprocessingDrawing" xmlns:w14="http://schemas.microsoft.com/office/word/2010/wordml" xmlns:w15="http://schemas.microsoft.com/office/word/2012/wordml" mc:Ignorable="w14 wp14 w15">
-  <w:p>
+  <w:p xmlns:wp14="http://schemas.microsoft.com/office/word/2010/wordml" wp14:textId="77777777">
     <w:pPr>
       <w:pStyle w:val="LO-normal"/>
-      <w:spacing w:lineRule="auto" w:line="240" w:before="0" w:after="0"/>
+      <w:spacing w:before="0" w:after="0" w:line="240" w:lineRule="auto"/>
       <w:rPr>
         <w:rFonts w:ascii="Arial" w:hAnsi="Arial" w:eastAsia="Arial" w:cs="Arial"/>
         <w:sz w:val="14"/>
@@ -2319,16 +2320,16 @@
     </w:pPr>
     <w:r>
       <w:rPr>
-        <w:rFonts w:eastAsia="Arial" w:cs="Arial" w:ascii="Arial" w:hAnsi="Arial"/>
+        <w:rFonts w:ascii="Arial" w:hAnsi="Arial" w:eastAsia="Arial" w:cs="Arial"/>
         <w:sz w:val="14"/>
         <w:szCs w:val="14"/>
       </w:rPr>
     </w:r>
   </w:p>
-  <w:p>
+  <w:p xmlns:wp14="http://schemas.microsoft.com/office/word/2010/wordml" wp14:textId="77777777">
     <w:pPr>
       <w:pStyle w:val="LO-normal"/>
-      <w:spacing w:lineRule="auto" w:line="240" w:before="0" w:after="0"/>
+      <w:spacing w:before="0" w:after="0" w:line="240" w:lineRule="auto"/>
       <w:rPr>
         <w:rFonts w:ascii="Arial" w:hAnsi="Arial" w:eastAsia="Arial" w:cs="Arial"/>
         <w:sz w:val="16"/>
@@ -2337,7 +2338,7 @@
     </w:pPr>
     <w:r>
       <w:rPr>
-        <w:rFonts w:eastAsia="Arial" w:cs="Arial" w:ascii="Arial" w:hAnsi="Arial"/>
+        <w:rFonts w:ascii="Arial" w:hAnsi="Arial" w:eastAsia="Arial" w:cs="Arial"/>
         <w:sz w:val="16"/>
         <w:szCs w:val="16"/>
       </w:rPr>
@@ -2345,7 +2346,7 @@
     </w:r>
     <w:r>
       <w:rPr>
-        <w:rFonts w:eastAsia="Arial" w:cs="Arial" w:ascii="Arial" w:hAnsi="Arial"/>
+        <w:rFonts w:ascii="Arial" w:hAnsi="Arial" w:eastAsia="Arial" w:cs="Arial"/>
         <w:sz w:val="14"/>
         <w:szCs w:val="14"/>
         <w:vertAlign w:val="superscript"/>
@@ -2354,7 +2355,7 @@
     </w:r>
     <w:r>
       <w:rPr>
-        <w:rFonts w:eastAsia="Arial" w:cs="Arial" w:ascii="Arial" w:hAnsi="Arial"/>
+        <w:rFonts w:ascii="Arial" w:hAnsi="Arial" w:eastAsia="Arial" w:cs="Arial"/>
         <w:sz w:val="14"/>
         <w:szCs w:val="14"/>
       </w:rPr>
@@ -2362,22 +2363,22 @@
     </w:r>
     <w:r>
       <w:rPr>
-        <w:rFonts w:eastAsia="Arial" w:cs="Arial" w:ascii="Arial" w:hAnsi="Arial"/>
+        <w:rFonts w:ascii="Arial" w:hAnsi="Arial" w:eastAsia="Arial" w:cs="Arial"/>
         <w:sz w:val="16"/>
         <w:szCs w:val="16"/>
       </w:rPr>
       <w:t>{/isEngagementParticipatif}</w:t>
     </w:r>
   </w:p>
-  <w:p>
+  <w:p xmlns:wp14="http://schemas.microsoft.com/office/word/2010/wordml" wp14:textId="77777777">
     <w:pPr>
       <w:pStyle w:val="LO-normal"/>
       <w:tabs>
         <w:tab w:val="clear" w:pos="720"/>
-        <w:tab w:val="center" w:pos="4536" w:leader="none"/>
-        <w:tab w:val="right" w:pos="9072" w:leader="none"/>
+        <w:tab w:val="center" w:leader="none" w:pos="4536"/>
+        <w:tab w:val="right" w:leader="none" w:pos="9072"/>
       </w:tabs>
-      <w:spacing w:lineRule="auto" w:line="240" w:before="0" w:after="0"/>
+      <w:spacing w:before="0" w:after="0" w:line="240" w:lineRule="auto"/>
       <w:rPr>
         <w:rFonts w:ascii="Arial" w:hAnsi="Arial" w:eastAsia="Arial" w:cs="Arial"/>
         <w:sz w:val="14"/>
@@ -2386,7 +2387,7 @@
     </w:pPr>
     <w:r>
       <w:rPr>
-        <w:rFonts w:eastAsia="Arial" w:cs="Arial" w:ascii="Arial" w:hAnsi="Arial"/>
+        <w:rFonts w:ascii="Arial" w:hAnsi="Arial" w:eastAsia="Arial" w:cs="Arial"/>
         <w:sz w:val="14"/>
         <w:szCs w:val="14"/>
         <w:vertAlign w:val="superscript"/>
@@ -2395,22 +2396,22 @@
     </w:r>
     <w:r>
       <w:rPr>
-        <w:rFonts w:eastAsia="Arial" w:cs="Arial" w:ascii="Arial" w:hAnsi="Arial"/>
+        <w:rFonts w:ascii="Arial" w:hAnsi="Arial" w:eastAsia="Arial" w:cs="Arial"/>
         <w:sz w:val="14"/>
         <w:szCs w:val="14"/>
       </w:rPr>
       <w:t xml:space="preserve"> Paragraphe {renvoiDemandeCompleteRaccordement} du cahier des charges{#soumisGF}</w:t>
     </w:r>
   </w:p>
-  <w:p>
+  <w:p xmlns:wp14="http://schemas.microsoft.com/office/word/2010/wordml" wp14:textId="77777777">
     <w:pPr>
       <w:pStyle w:val="LO-normal"/>
       <w:tabs>
         <w:tab w:val="clear" w:pos="720"/>
-        <w:tab w:val="center" w:pos="4536" w:leader="none"/>
-        <w:tab w:val="right" w:pos="9072" w:leader="none"/>
+        <w:tab w:val="center" w:leader="none" w:pos="4536"/>
+        <w:tab w:val="right" w:leader="none" w:pos="9072"/>
       </w:tabs>
-      <w:spacing w:lineRule="auto" w:line="240" w:before="0" w:after="0"/>
+      <w:spacing w:before="0" w:after="0" w:line="240" w:lineRule="auto"/>
       <w:rPr>
         <w:rFonts w:ascii="Arial" w:hAnsi="Arial" w:eastAsia="Arial" w:cs="Arial"/>
         <w:sz w:val="14"/>
@@ -2419,7 +2420,7 @@
     </w:pPr>
     <w:r>
       <w:rPr>
-        <w:rFonts w:eastAsia="Arial" w:cs="Arial" w:ascii="Arial" w:hAnsi="Arial"/>
+        <w:rFonts w:ascii="Arial" w:hAnsi="Arial" w:eastAsia="Arial" w:cs="Arial"/>
         <w:sz w:val="14"/>
         <w:szCs w:val="14"/>
         <w:vertAlign w:val="superscript"/>
@@ -2428,22 +2429,22 @@
     </w:r>
     <w:r>
       <w:rPr>
-        <w:rFonts w:eastAsia="Arial" w:cs="Arial" w:ascii="Arial" w:hAnsi="Arial"/>
+        <w:rFonts w:ascii="Arial" w:hAnsi="Arial" w:eastAsia="Arial" w:cs="Arial"/>
         <w:sz w:val="14"/>
         <w:szCs w:val="14"/>
       </w:rPr>
       <w:t xml:space="preserve"> Paragraphes {renvoiRetraitDesignationGarantieFinancieres} du cahier des charges{/soumisGF}{#AOInnovation}</w:t>
     </w:r>
   </w:p>
-  <w:p>
+  <w:p xmlns:wp14="http://schemas.microsoft.com/office/word/2010/wordml" wp14:textId="77777777">
     <w:pPr>
       <w:pStyle w:val="LO-normal"/>
       <w:tabs>
         <w:tab w:val="clear" w:pos="720"/>
-        <w:tab w:val="center" w:pos="4536" w:leader="none"/>
-        <w:tab w:val="right" w:pos="9072" w:leader="none"/>
+        <w:tab w:val="center" w:leader="none" w:pos="4536"/>
+        <w:tab w:val="right" w:leader="none" w:pos="9072"/>
       </w:tabs>
-      <w:spacing w:lineRule="auto" w:line="240" w:before="0" w:after="0"/>
+      <w:spacing w:before="0" w:after="0" w:line="240" w:lineRule="auto"/>
       <w:rPr>
         <w:rFonts w:ascii="Arial" w:hAnsi="Arial" w:eastAsia="Arial" w:cs="Arial"/>
         <w:sz w:val="14"/>
@@ -2452,7 +2453,7 @@
     </w:pPr>
     <w:r>
       <w:rPr>
-        <w:rFonts w:eastAsia="Arial" w:cs="Arial" w:ascii="Arial" w:hAnsi="Arial"/>
+        <w:rFonts w:ascii="Arial" w:hAnsi="Arial" w:eastAsia="Arial" w:cs="Arial"/>
         <w:sz w:val="14"/>
         <w:szCs w:val="14"/>
         <w:vertAlign w:val="superscript"/>
@@ -2461,22 +2462,22 @@
     </w:r>
     <w:r>
       <w:rPr>
-        <w:rFonts w:eastAsia="Arial" w:cs="Arial" w:ascii="Arial" w:hAnsi="Arial"/>
+        <w:rFonts w:ascii="Arial" w:hAnsi="Arial" w:eastAsia="Arial" w:cs="Arial"/>
         <w:sz w:val="14"/>
         <w:szCs w:val="14"/>
       </w:rPr>
       <w:t xml:space="preserve"> Paragraphes 3.2.4 et 3.2.5 du cahier des charges</w:t>
     </w:r>
   </w:p>
-  <w:p>
+  <w:p xmlns:wp14="http://schemas.microsoft.com/office/word/2010/wordml" wp14:textId="77777777">
     <w:pPr>
       <w:pStyle w:val="LO-normal"/>
       <w:tabs>
         <w:tab w:val="clear" w:pos="720"/>
-        <w:tab w:val="center" w:pos="4536" w:leader="none"/>
-        <w:tab w:val="right" w:pos="9072" w:leader="none"/>
+        <w:tab w:val="center" w:leader="none" w:pos="4536"/>
+        <w:tab w:val="right" w:leader="none" w:pos="9072"/>
       </w:tabs>
-      <w:spacing w:lineRule="auto" w:line="240" w:before="0" w:after="0"/>
+      <w:spacing w:before="0" w:after="0" w:line="240" w:lineRule="auto"/>
       <w:rPr>
         <w:rFonts w:ascii="Arial" w:hAnsi="Arial" w:eastAsia="Arial" w:cs="Arial"/>
         <w:sz w:val="14"/>
@@ -2485,7 +2486,7 @@
     </w:pPr>
     <w:r>
       <w:rPr>
-        <w:rFonts w:eastAsia="Arial" w:cs="Arial" w:ascii="Arial" w:hAnsi="Arial"/>
+        <w:rFonts w:ascii="Arial" w:hAnsi="Arial" w:eastAsia="Arial" w:cs="Arial"/>
         <w:sz w:val="14"/>
         <w:szCs w:val="14"/>
         <w:vertAlign w:val="superscript"/>
@@ -2494,7 +2495,7 @@
     </w:r>
     <w:r>
       <w:rPr>
-        <w:rFonts w:eastAsia="Arial" w:cs="Arial" w:ascii="Arial" w:hAnsi="Arial"/>
+        <w:rFonts w:ascii="Arial" w:hAnsi="Arial" w:eastAsia="Arial" w:cs="Arial"/>
         <w:sz w:val="14"/>
         <w:szCs w:val="14"/>
       </w:rPr>
@@ -2506,15 +2507,15 @@
 
 <file path=word/footer3.xml><?xml version="1.0" encoding="utf-8"?>
 <w:ftr xmlns:o="urn:schemas-microsoft-com:office:office" xmlns:r="http://schemas.openxmlformats.org/officeDocument/2006/relationships" xmlns:v="urn:schemas-microsoft-com:vml" xmlns:w="http://schemas.openxmlformats.org/wordprocessingml/2006/main" xmlns:w10="urn:schemas-microsoft-com:office:word" xmlns:wp="http://schemas.openxmlformats.org/drawingml/2006/wordprocessingDrawing" xmlns:wps="http://schemas.microsoft.com/office/word/2010/wordprocessingShape" xmlns:wpg="http://schemas.microsoft.com/office/word/2010/wordprocessingGroup" xmlns:mc="http://schemas.openxmlformats.org/markup-compatibility/2006" xmlns:wp14="http://schemas.microsoft.com/office/word/2010/wordprocessingDrawing" xmlns:w14="http://schemas.microsoft.com/office/word/2010/wordml" xmlns:w15="http://schemas.microsoft.com/office/word/2012/wordml" mc:Ignorable="w14 wp14 w15">
-  <w:p>
+  <w:p xmlns:wp14="http://schemas.microsoft.com/office/word/2010/wordml" wp14:textId="77777777">
     <w:pPr>
       <w:pStyle w:val="LO-normal"/>
       <w:keepNext w:val="false"/>
       <w:keepLines w:val="false"/>
       <w:widowControl/>
       <w:shd w:val="clear" w:fill="auto"/>
-      <w:spacing w:lineRule="auto" w:line="259" w:before="0" w:after="0"/>
-      <w:ind w:hanging="0" w:left="0" w:right="0"/>
+      <w:spacing w:before="0" w:after="0" w:line="259" w:lineRule="auto"/>
+      <w:ind w:left="0" w:right="0" w:hanging="0"/>
       <w:jc w:val="right"/>
       <w:rPr>
         <w:rFonts w:ascii="Arial" w:hAnsi="Arial" w:eastAsia="Arial" w:cs="Arial"/>
@@ -2531,13 +2532,13 @@
         <w:sz w:val="16"/>
         <w:szCs w:val="16"/>
         <w:u w:val="none"/>
-        <w:shd w:fill="auto" w:val="clear"/>
+        <w:shd w:val="clear" w:fill="auto"/>
         <w:vertAlign w:val="baseline"/>
       </w:rPr>
     </w:pPr>
     <w:r>
       <w:rPr>
-        <w:rFonts w:eastAsia="Arial" w:cs="Arial" w:ascii="Arial" w:hAnsi="Arial"/>
+        <w:rFonts w:ascii="Arial" w:hAnsi="Arial" w:eastAsia="Arial" w:cs="Arial"/>
         <w:b w:val="false"/>
         <w:i w:val="false"/>
         <w:caps w:val="false"/>
@@ -2550,10 +2551,29 @@
         <w:sz w:val="16"/>
         <w:szCs w:val="16"/>
         <w:u w:val="none"/>
-        <w:shd w:fill="auto" w:val="clear"/>
+        <w:shd w:val="clear" w:fill="auto"/>
         <w:vertAlign w:val="baseline"/>
       </w:rPr>
       <w:tab/>
+    </w:r>
+    <w:r>
+      <w:rPr>
+        <w:rFonts w:ascii="Arial" w:hAnsi="Arial" w:eastAsia="Arial" w:cs="Arial"/>
+        <w:b w:val="false"/>
+        <w:i w:val="false"/>
+        <w:caps w:val="false"/>
+        <w:smallCaps w:val="false"/>
+        <w:strike w:val="false"/>
+        <w:dstrike w:val="false"/>
+        <w:color w:val="000000"/>
+        <w:position w:val="0"/>
+        <w:sz w:val="16"/>
+        <w:sz w:val="16"/>
+        <w:szCs w:val="16"/>
+        <w:u w:val="none"/>
+        <w:shd w:val="clear" w:fill="auto"/>
+        <w:vertAlign w:val="baseline"/>
+      </w:rPr>
       <w:t>92005 La Défense cedex – Tél : 33(0)1 40 81 98 21 – Fax : 33(0)1 40 81 93 97</w:t>
     </w:r>
   </w:p>
@@ -2562,7 +2582,7 @@
 
 <file path=word/header1.xml><?xml version="1.0" encoding="utf-8"?>
 <w:hdr xmlns:o="urn:schemas-microsoft-com:office:office" xmlns:r="http://schemas.openxmlformats.org/officeDocument/2006/relationships" xmlns:v="urn:schemas-microsoft-com:vml" xmlns:w="http://schemas.openxmlformats.org/wordprocessingml/2006/main" xmlns:w10="urn:schemas-microsoft-com:office:word" xmlns:wp="http://schemas.openxmlformats.org/drawingml/2006/wordprocessingDrawing" xmlns:wps="http://schemas.microsoft.com/office/word/2010/wordprocessingShape" xmlns:wpg="http://schemas.microsoft.com/office/word/2010/wordprocessingGroup" xmlns:mc="http://schemas.openxmlformats.org/markup-compatibility/2006" xmlns:wp14="http://schemas.microsoft.com/office/word/2010/wordprocessingDrawing" xmlns:w14="http://schemas.microsoft.com/office/word/2010/wordml" xmlns:w15="http://schemas.microsoft.com/office/word/2012/wordml" mc:Ignorable="w14 wp14 w15">
-  <w:p>
+  <w:p xmlns:wp14="http://schemas.microsoft.com/office/word/2010/wordml" wp14:textId="77777777">
     <w:pPr>
       <w:pStyle w:val="LO-normal"/>
       <w:keepNext w:val="false"/>
@@ -2571,11 +2591,11 @@
       <w:shd w:val="clear" w:fill="auto"/>
       <w:tabs>
         <w:tab w:val="clear" w:pos="720"/>
-        <w:tab w:val="center" w:pos="4536" w:leader="none"/>
-        <w:tab w:val="right" w:pos="9072" w:leader="none"/>
+        <w:tab w:val="center" w:leader="none" w:pos="4536"/>
+        <w:tab w:val="right" w:leader="none" w:pos="9072"/>
       </w:tabs>
-      <w:spacing w:lineRule="auto" w:line="240" w:before="0" w:after="0"/>
-      <w:ind w:hanging="0" w:left="0" w:right="0"/>
+      <w:spacing w:before="0" w:after="0" w:line="240" w:lineRule="auto"/>
+      <w:ind w:left="0" w:right="0" w:hanging="0"/>
       <w:jc w:val="left"/>
       <w:rPr>
         <w:rFonts w:ascii="Calibri" w:hAnsi="Calibri" w:eastAsia="Calibri" w:cs="Calibri"/>
@@ -2592,7 +2612,7 @@
         <w:sz w:val="22"/>
         <w:szCs w:val="22"/>
         <w:u w:val="none"/>
-        <w:shd w:fill="auto" w:val="clear"/>
+        <w:shd w:val="clear" w:fill="auto"/>
         <w:vertAlign w:val="baseline"/>
       </w:rPr>
     </w:pPr>
@@ -2611,12 +2631,12 @@
         <w:sz w:val="22"/>
         <w:szCs w:val="22"/>
         <w:u w:val="none"/>
-        <w:shd w:fill="auto" w:val="clear"/>
+        <w:shd w:val="clear" w:fill="auto"/>
         <w:vertAlign w:val="baseline"/>
       </w:rPr>
     </w:r>
   </w:p>
-  <w:p>
+  <w:p xmlns:wp14="http://schemas.microsoft.com/office/word/2010/wordml" wp14:textId="77777777">
     <w:pPr>
       <w:pStyle w:val="LO-normal"/>
       <w:keepNext w:val="false"/>
@@ -2625,11 +2645,11 @@
       <w:shd w:val="clear" w:fill="auto"/>
       <w:tabs>
         <w:tab w:val="clear" w:pos="720"/>
-        <w:tab w:val="center" w:pos="4536" w:leader="none"/>
-        <w:tab w:val="right" w:pos="9072" w:leader="none"/>
+        <w:tab w:val="center" w:leader="none" w:pos="4536"/>
+        <w:tab w:val="right" w:leader="none" w:pos="9072"/>
       </w:tabs>
-      <w:spacing w:lineRule="auto" w:line="240" w:before="0" w:after="0"/>
-      <w:ind w:hanging="0" w:left="0" w:right="0"/>
+      <w:spacing w:before="0" w:after="0" w:line="240" w:lineRule="auto"/>
+      <w:ind w:left="0" w:right="0" w:hanging="0"/>
       <w:jc w:val="left"/>
       <w:rPr>
         <w:rFonts w:ascii="Calibri" w:hAnsi="Calibri" w:eastAsia="Calibri" w:cs="Calibri"/>
@@ -2646,7 +2666,7 @@
         <w:sz w:val="22"/>
         <w:szCs w:val="22"/>
         <w:u w:val="none"/>
-        <w:shd w:fill="auto" w:val="clear"/>
+        <w:shd w:val="clear" w:fill="auto"/>
         <w:vertAlign w:val="baseline"/>
       </w:rPr>
     </w:pPr>
@@ -2665,12 +2685,12 @@
         <w:sz w:val="22"/>
         <w:szCs w:val="22"/>
         <w:u w:val="none"/>
-        <w:shd w:fill="auto" w:val="clear"/>
+        <w:shd w:val="clear" w:fill="auto"/>
         <w:vertAlign w:val="baseline"/>
       </w:rPr>
     </w:r>
   </w:p>
-  <w:p>
+  <w:p xmlns:wp14="http://schemas.microsoft.com/office/word/2010/wordml" wp14:textId="77777777">
     <w:pPr>
       <w:pStyle w:val="LO-normal"/>
       <w:keepNext w:val="false"/>
@@ -2679,11 +2699,11 @@
       <w:shd w:val="clear" w:fill="auto"/>
       <w:tabs>
         <w:tab w:val="clear" w:pos="720"/>
-        <w:tab w:val="center" w:pos="4536" w:leader="none"/>
-        <w:tab w:val="right" w:pos="9072" w:leader="none"/>
+        <w:tab w:val="center" w:leader="none" w:pos="4536"/>
+        <w:tab w:val="right" w:leader="none" w:pos="9072"/>
       </w:tabs>
-      <w:spacing w:lineRule="auto" w:line="240" w:before="0" w:after="0"/>
-      <w:ind w:hanging="0" w:left="0" w:right="0"/>
+      <w:spacing w:before="0" w:after="0" w:line="240" w:lineRule="auto"/>
+      <w:ind w:left="0" w:right="0" w:hanging="0"/>
       <w:jc w:val="left"/>
       <w:rPr>
         <w:rFonts w:ascii="Calibri" w:hAnsi="Calibri" w:eastAsia="Calibri" w:cs="Calibri"/>
@@ -2700,13 +2720,13 @@
         <w:sz w:val="22"/>
         <w:szCs w:val="22"/>
         <w:u w:val="none"/>
-        <w:shd w:fill="auto" w:val="clear"/>
+        <w:shd w:val="clear" w:fill="auto"/>
         <w:vertAlign w:val="baseline"/>
       </w:rPr>
     </w:pPr>
     <w:r>
       <w:rPr>
-        <w:rFonts w:eastAsia="Arial" w:cs="Arial" w:ascii="Arial" w:hAnsi="Arial"/>
+        <w:rFonts w:ascii="Arial" w:hAnsi="Arial" w:eastAsia="Arial" w:cs="Arial"/>
         <w:b w:val="false"/>
         <w:i w:val="false"/>
         <w:caps w:val="false"/>
@@ -2719,7 +2739,7 @@
         <w:sz w:val="20"/>
         <w:szCs w:val="20"/>
         <w:u w:val="none"/>
-        <w:shd w:fill="auto" w:val="clear"/>
+        <w:shd w:val="clear" w:fill="auto"/>
         <w:vertAlign w:val="baseline"/>
       </w:rPr>
       <w:t xml:space="preserve"> </w:t>
@@ -2730,7 +2750,7 @@
 
 <file path=word/header2.xml><?xml version="1.0" encoding="utf-8"?>
 <w:hdr xmlns:o="urn:schemas-microsoft-com:office:office" xmlns:r="http://schemas.openxmlformats.org/officeDocument/2006/relationships" xmlns:v="urn:schemas-microsoft-com:vml" xmlns:w="http://schemas.openxmlformats.org/wordprocessingml/2006/main" xmlns:w10="urn:schemas-microsoft-com:office:word" xmlns:wp="http://schemas.openxmlformats.org/drawingml/2006/wordprocessingDrawing" xmlns:wps="http://schemas.microsoft.com/office/word/2010/wordprocessingShape" xmlns:wpg="http://schemas.microsoft.com/office/word/2010/wordprocessingGroup" xmlns:mc="http://schemas.openxmlformats.org/markup-compatibility/2006" xmlns:wp14="http://schemas.microsoft.com/office/word/2010/wordprocessingDrawing" xmlns:w14="http://schemas.microsoft.com/office/word/2010/wordml" xmlns:w15="http://schemas.microsoft.com/office/word/2012/wordml" mc:Ignorable="w14 wp14 w15">
-  <w:p>
+  <w:p xmlns:wp14="http://schemas.microsoft.com/office/word/2010/wordml" wp14:textId="77777777">
     <w:pPr>
       <w:pStyle w:val="LO-normal"/>
       <w:keepNext w:val="false"/>
@@ -2739,11 +2759,11 @@
       <w:shd w:val="clear" w:fill="auto"/>
       <w:tabs>
         <w:tab w:val="clear" w:pos="720"/>
-        <w:tab w:val="center" w:pos="4536" w:leader="none"/>
-        <w:tab w:val="right" w:pos="9072" w:leader="none"/>
+        <w:tab w:val="center" w:leader="none" w:pos="4536"/>
+        <w:tab w:val="right" w:leader="none" w:pos="9072"/>
       </w:tabs>
-      <w:spacing w:lineRule="auto" w:line="240" w:before="0" w:after="0"/>
-      <w:ind w:hanging="0" w:left="0" w:right="0"/>
+      <w:spacing w:before="0" w:after="0" w:line="240" w:lineRule="auto"/>
+      <w:ind w:left="0" w:right="0" w:hanging="0"/>
       <w:jc w:val="left"/>
       <w:rPr>
         <w:rFonts w:ascii="Calibri" w:hAnsi="Calibri" w:eastAsia="Calibri" w:cs="Calibri"/>
@@ -2760,7 +2780,7 @@
         <w:sz w:val="22"/>
         <w:szCs w:val="22"/>
         <w:u w:val="none"/>
-        <w:shd w:fill="auto" w:val="clear"/>
+        <w:shd w:val="clear" w:fill="auto"/>
         <w:vertAlign w:val="baseline"/>
       </w:rPr>
     </w:pPr>
@@ -2779,12 +2799,12 @@
         <w:sz w:val="22"/>
         <w:szCs w:val="22"/>
         <w:u w:val="none"/>
-        <w:shd w:fill="auto" w:val="clear"/>
+        <w:shd w:val="clear" w:fill="auto"/>
         <w:vertAlign w:val="baseline"/>
       </w:rPr>
     </w:r>
   </w:p>
-  <w:p>
+  <w:p xmlns:wp14="http://schemas.microsoft.com/office/word/2010/wordml" wp14:textId="77777777">
     <w:pPr>
       <w:pStyle w:val="LO-normal"/>
       <w:keepNext w:val="false"/>
@@ -2793,11 +2813,11 @@
       <w:shd w:val="clear" w:fill="auto"/>
       <w:tabs>
         <w:tab w:val="clear" w:pos="720"/>
-        <w:tab w:val="center" w:pos="4536" w:leader="none"/>
-        <w:tab w:val="right" w:pos="9072" w:leader="none"/>
+        <w:tab w:val="center" w:leader="none" w:pos="4536"/>
+        <w:tab w:val="right" w:leader="none" w:pos="9072"/>
       </w:tabs>
-      <w:spacing w:lineRule="auto" w:line="240" w:before="0" w:after="0"/>
-      <w:ind w:hanging="0" w:left="0" w:right="0"/>
+      <w:spacing w:before="0" w:after="0" w:line="240" w:lineRule="auto"/>
+      <w:ind w:left="0" w:right="0" w:hanging="0"/>
       <w:jc w:val="left"/>
       <w:rPr>
         <w:rFonts w:ascii="Calibri" w:hAnsi="Calibri" w:eastAsia="Calibri" w:cs="Calibri"/>
@@ -2814,7 +2834,7 @@
         <w:sz w:val="22"/>
         <w:szCs w:val="22"/>
         <w:u w:val="none"/>
-        <w:shd w:fill="auto" w:val="clear"/>
+        <w:shd w:val="clear" w:fill="auto"/>
         <w:vertAlign w:val="baseline"/>
       </w:rPr>
     </w:pPr>
@@ -2833,12 +2853,12 @@
         <w:sz w:val="22"/>
         <w:szCs w:val="22"/>
         <w:u w:val="none"/>
-        <w:shd w:fill="auto" w:val="clear"/>
+        <w:shd w:val="clear" w:fill="auto"/>
         <w:vertAlign w:val="baseline"/>
       </w:rPr>
     </w:r>
   </w:p>
-  <w:p>
+  <w:p xmlns:wp14="http://schemas.microsoft.com/office/word/2010/wordml" wp14:textId="77777777">
     <w:pPr>
       <w:pStyle w:val="LO-normal"/>
       <w:keepNext w:val="false"/>
@@ -2847,11 +2867,11 @@
       <w:shd w:val="clear" w:fill="auto"/>
       <w:tabs>
         <w:tab w:val="clear" w:pos="720"/>
-        <w:tab w:val="center" w:pos="4536" w:leader="none"/>
-        <w:tab w:val="right" w:pos="9072" w:leader="none"/>
+        <w:tab w:val="center" w:leader="none" w:pos="4536"/>
+        <w:tab w:val="right" w:leader="none" w:pos="9072"/>
       </w:tabs>
-      <w:spacing w:lineRule="auto" w:line="240" w:before="0" w:after="0"/>
-      <w:ind w:hanging="0" w:left="0" w:right="0"/>
+      <w:spacing w:before="0" w:after="0" w:line="240" w:lineRule="auto"/>
+      <w:ind w:left="0" w:right="0" w:hanging="0"/>
       <w:jc w:val="right"/>
       <w:rPr>
         <w:rFonts w:ascii="Calibri" w:hAnsi="Calibri" w:eastAsia="Calibri" w:cs="Calibri"/>
@@ -2868,13 +2888,13 @@
         <w:sz w:val="22"/>
         <w:szCs w:val="22"/>
         <w:u w:val="none"/>
-        <w:shd w:fill="auto" w:val="clear"/>
+        <w:shd w:val="clear" w:fill="auto"/>
         <w:vertAlign w:val="baseline"/>
       </w:rPr>
     </w:pPr>
     <w:r>
       <w:rPr>
-        <w:rFonts w:eastAsia="Arial" w:cs="Arial" w:ascii="Arial" w:hAnsi="Arial"/>
+        <w:rFonts w:ascii="Arial" w:hAnsi="Arial" w:eastAsia="Arial" w:cs="Arial"/>
         <w:b w:val="false"/>
         <w:i w:val="false"/>
         <w:caps w:val="false"/>
@@ -2887,7 +2907,7 @@
         <w:sz w:val="20"/>
         <w:szCs w:val="20"/>
         <w:u w:val="none"/>
-        <w:shd w:fill="auto" w:val="clear"/>
+        <w:shd w:val="clear" w:fill="auto"/>
         <w:vertAlign w:val="baseline"/>
       </w:rPr>
       <w:t xml:space="preserve"> </w:t>
@@ -2897,22 +2917,22 @@
 </file>
 
 <file path=word/header3.xml><?xml version="1.0" encoding="utf-8"?>
-<w:hdr xmlns:o="urn:schemas-microsoft-com:office:office" xmlns:r="http://schemas.openxmlformats.org/officeDocument/2006/relationships" xmlns:v="urn:schemas-microsoft-com:vml" xmlns:w="http://schemas.openxmlformats.org/wordprocessingml/2006/main" xmlns:w10="urn:schemas-microsoft-com:office:word" xmlns:wp="http://schemas.openxmlformats.org/drawingml/2006/wordprocessingDrawing" xmlns:wps="http://schemas.microsoft.com/office/word/2010/wordprocessingShape" xmlns:wpg="http://schemas.microsoft.com/office/word/2010/wordprocessingGroup" xmlns:mc="http://schemas.openxmlformats.org/markup-compatibility/2006" xmlns:wp14="http://schemas.microsoft.com/office/word/2010/wordprocessingDrawing" xmlns:w14="http://schemas.microsoft.com/office/word/2010/wordml" xmlns:w15="http://schemas.microsoft.com/office/word/2012/wordml" mc:Ignorable="w14 wp14 w15">
-  <w:p>
+<w:hdr xmlns:o="urn:schemas-microsoft-com:office:office" xmlns:r="http://schemas.openxmlformats.org/officeDocument/2006/relationships" xmlns:v="urn:schemas-microsoft-com:vml" xmlns:w="http://schemas.openxmlformats.org/wordprocessingml/2006/main" xmlns:w10="urn:schemas-microsoft-com:office:word" xmlns:wp="http://schemas.openxmlformats.org/drawingml/2006/wordprocessingDrawing" xmlns:wps="http://schemas.microsoft.com/office/word/2010/wordprocessingShape" xmlns:wpg="http://schemas.microsoft.com/office/word/2010/wordprocessingGroup" xmlns:mc="http://schemas.openxmlformats.org/markup-compatibility/2006" xmlns:wp14="http://schemas.microsoft.com/office/word/2010/wordprocessingDrawing" xmlns:w14="http://schemas.microsoft.com/office/word/2010/wordml" xmlns:w15="http://schemas.microsoft.com/office/word/2012/wordml" xmlns:a="http://schemas.openxmlformats.org/drawingml/2006/main" xmlns:pic="http://schemas.openxmlformats.org/drawingml/2006/picture" mc:Ignorable="w14 wp14 w15">
+  <w:p xmlns:wp14="http://schemas.microsoft.com/office/word/2010/wordml" wp14:textId="77777777">
     <w:pPr>
       <w:pStyle w:val="LO-normal"/>
       <w:tabs>
         <w:tab w:val="clear" w:pos="720"/>
-        <w:tab w:val="center" w:pos="4536" w:leader="none"/>
-        <w:tab w:val="right" w:pos="9072" w:leader="none"/>
+        <w:tab w:val="center" w:leader="none" w:pos="4536"/>
+        <w:tab w:val="right" w:leader="none" w:pos="9072"/>
       </w:tabs>
-      <w:spacing w:lineRule="auto" w:line="240" w:before="0" w:after="0"/>
+      <w:spacing w:before="0" w:after="0" w:line="240" w:lineRule="auto"/>
       <w:rPr/>
     </w:pPr>
     <w:r>
       <w:rPr/>
       <w:drawing>
-        <wp:anchor behindDoc="1" distT="0" distB="0" distL="0" distR="0" simplePos="0" locked="0" layoutInCell="0" allowOverlap="1" relativeHeight="2">
+        <wp:anchor xmlns:wp14="http://schemas.microsoft.com/office/word/2010/wordprocessingDrawing" distT="0" distB="0" distL="0" distR="0" simplePos="0" relativeHeight="2" behindDoc="1" locked="0" layoutInCell="0" allowOverlap="1" wp14:anchorId="02DF60D4" wp14:editId="7777777">
           <wp:simplePos x="0" y="0"/>
           <wp:positionH relativeFrom="column">
             <wp:align>left</wp:align>
@@ -2960,69 +2980,128 @@
   </w:p>
   <w:p>
     <w:pPr>
+      <w:keepNext w:val="0"/>
+      <w:keepLines w:val="0"/>
+      <w:widowControl w:val="0"/>
+      <w:shd w:val="clear" w:color="auto" w:fill="auto"/>
+      <w:tabs>
+        <w:tab w:val="clear" w:leader="none" w:pos="720"/>
+        <w:tab w:val="right" w:leader="none" w:pos="9026"/>
+      </w:tabs>
+      <w:spacing w:before="0" w:after="0" w:line="240" w:lineRule="auto"/>
+      <w:ind w:left="0" w:right="55" w:hanging="0"/>
+      <w:jc w:val="right"/>
+      <w:rPr>
+        <w:noProof w:val="0"/>
+        <w:lang w:val="fr-FR"/>
+      </w:rPr>
+    </w:pPr>
+    <w:r>
+      <w:rPr>
+        <w:rStyle w:val="Strong"/>
+        <w:rFonts w:ascii="Arial" w:hAnsi="Arial" w:eastAsia="Arial" w:cs="Arial"/>
+        <w:b w:val="1"/>
+        <w:bCs w:val="1"/>
+        <w:i w:val="0"/>
+        <w:iCs w:val="0"/>
+        <w:caps w:val="0"/>
+        <w:smallCaps w:val="0"/>
+        <w:noProof w:val="0"/>
+        <w:sz w:val="24"/>
+        <w:szCs w:val="24"/>
+        <w:lang w:val="fr-FR"/>
+      </w:rPr>
+      <w:t xml:space="preserve">Direction générale de </w:t>
+    </w:r>
+    <w:r>
+      <w:rPr>
+        <w:rFonts w:ascii="Arial" w:hAnsi="Arial" w:eastAsia="Arial" w:cs="Arial"/>
+        <w:b w:val="1"/>
+        <w:bCs w:val="1"/>
+        <w:i w:val="0"/>
+        <w:iCs w:val="0"/>
+        <w:caps w:val="0"/>
+        <w:smallCaps w:val="0"/>
+        <w:strike w:val="0"/>
+        <w:dstrike w:val="0"/>
+        <w:noProof w:val="0"/>
+        <w:color w:val="000000" w:themeColor="text2" w:themeTint="FF" w:themeShade="FF"/>
+        <w:sz w:val="24"/>
+        <w:szCs w:val="24"/>
+        <w:u w:val="none"/>
+        <w:lang w:val="fr-FR"/>
+      </w:rPr>
+      <w:t>l’énergie et du climat</w:t>
+    </w:r>
+  </w:p>
+  <w:p xmlns:wp14="http://schemas.microsoft.com/office/word/2010/wordml" wp14:textId="77777777">
+    <w:pPr>
       <w:pStyle w:val="LO-normal"/>
       <w:widowControl w:val="false"/>
       <w:tabs>
         <w:tab w:val="clear" w:pos="720"/>
-        <w:tab w:val="right" w:pos="9026" w:leader="none"/>
+        <w:tab w:val="right" w:leader="none" w:pos="9026"/>
       </w:tabs>
-      <w:spacing w:lineRule="auto" w:line="240" w:before="0" w:after="0"/>
-      <w:ind w:hanging="0" w:right="55"/>
+      <w:spacing w:before="0" w:after="0" w:line="240" w:lineRule="auto"/>
+      <w:ind w:right="55" w:hanging="0"/>
       <w:jc w:val="right"/>
       <w:rPr>
         <w:rFonts w:ascii="Arial" w:hAnsi="Arial" w:eastAsia="Arial" w:cs="Arial"/>
+        <w:b/>
         <w:sz w:val="24"/>
         <w:szCs w:val="24"/>
       </w:rPr>
     </w:pPr>
     <w:r>
       <w:rPr>
-        <w:rStyle w:val="Strong"/>
-        <w:rFonts w:eastAsia="Arial" w:cs="Arial" w:ascii="Arial" w:hAnsi="Arial"/>
+        <w:rFonts w:ascii="Arial" w:hAnsi="Arial" w:eastAsia="Arial" w:cs="Arial"/>
+        <w:b/>
         <w:sz w:val="24"/>
         <w:szCs w:val="24"/>
       </w:rPr>
-      <w:t>Direction générale de l’énergie et du climat</w:t>
+      <w:t>Direction de l’énergie</w:t>
     </w:r>
   </w:p>
-  <w:p>
+  <w:p xmlns:wp14="http://schemas.microsoft.com/office/word/2010/wordml" wp14:textId="77777777">
     <w:pPr>
       <w:pStyle w:val="LO-normal"/>
       <w:widowControl w:val="false"/>
       <w:tabs>
         <w:tab w:val="clear" w:pos="720"/>
-        <w:tab w:val="right" w:pos="9026" w:leader="none"/>
+        <w:tab w:val="right" w:leader="none" w:pos="9026"/>
       </w:tabs>
-      <w:spacing w:lineRule="auto" w:line="240" w:before="0" w:after="0"/>
-      <w:ind w:hanging="0" w:right="55"/>
+      <w:spacing w:before="0" w:after="0" w:line="240" w:lineRule="auto"/>
+      <w:ind w:right="55" w:hanging="0"/>
       <w:jc w:val="right"/>
       <w:rPr>
         <w:rFonts w:ascii="Arial" w:hAnsi="Arial" w:eastAsia="Arial" w:cs="Arial"/>
         <w:b/>
-        <w:sz w:val="24"/>
-        <w:szCs w:val="24"/>
-      </w:rPr>
-    </w:pPr>
-    <w:r>
-      <w:rPr>
-        <w:rFonts w:eastAsia="Arial" w:cs="Arial" w:ascii="Arial" w:hAnsi="Arial"/>
+        <w:sz w:val="20"/>
+        <w:szCs w:val="20"/>
+      </w:rPr>
+    </w:pPr>
+    <w:bookmarkStart w:name="_heading=h.gjdgxs" w:id="1"/>
+    <w:bookmarkEnd w:id="1"/>
+    <w:r>
+      <w:rPr>
+        <w:rFonts w:ascii="Arial" w:hAnsi="Arial" w:eastAsia="Arial" w:cs="Arial"/>
         <w:b/>
-        <w:sz w:val="24"/>
-        <w:szCs w:val="24"/>
-      </w:rPr>
-      <w:t>Direction de l’énergie</w:t>
+        <w:sz w:val="20"/>
+        <w:szCs w:val="20"/>
+      </w:rPr>
+      <w:t>Sous-direction du système électrique</w:t>
     </w:r>
   </w:p>
-  <w:p>
+  <w:p xmlns:wp14="http://schemas.microsoft.com/office/word/2010/wordml" wp14:textId="77777777">
     <w:pPr>
       <w:pStyle w:val="LO-normal"/>
       <w:widowControl w:val="false"/>
       <w:tabs>
         <w:tab w:val="clear" w:pos="720"/>
-        <w:tab w:val="right" w:pos="9026" w:leader="none"/>
+        <w:tab w:val="right" w:leader="none" w:pos="9026"/>
       </w:tabs>
-      <w:spacing w:lineRule="auto" w:line="240" w:before="0" w:after="0"/>
-      <w:ind w:hanging="0" w:right="55"/>
+      <w:spacing w:before="0" w:after="0" w:line="240" w:lineRule="auto"/>
+      <w:ind w:right="55" w:hanging="0"/>
       <w:jc w:val="right"/>
       <w:rPr>
         <w:rFonts w:ascii="Arial" w:hAnsi="Arial" w:eastAsia="Arial" w:cs="Arial"/>
@@ -3031,28 +3110,26 @@
         <w:szCs w:val="20"/>
       </w:rPr>
     </w:pPr>
-    <w:bookmarkStart w:id="1" w:name="_heading=h.gjdgxs"/>
-    <w:bookmarkEnd w:id="1"/>
-    <w:r>
-      <w:rPr>
-        <w:rFonts w:eastAsia="Arial" w:cs="Arial" w:ascii="Arial" w:hAnsi="Arial"/>
+    <w:r>
+      <w:rPr>
+        <w:rFonts w:ascii="Arial" w:hAnsi="Arial" w:eastAsia="Arial" w:cs="Arial"/>
         <w:b/>
         <w:sz w:val="20"/>
         <w:szCs w:val="20"/>
       </w:rPr>
-      <w:t>Sous-direction du système électrique</w:t>
+      <w:t>et des énergies renouvelables</w:t>
     </w:r>
   </w:p>
-  <w:p>
+  <w:p xmlns:wp14="http://schemas.microsoft.com/office/word/2010/wordml" wp14:textId="77777777">
     <w:pPr>
       <w:pStyle w:val="LO-normal"/>
       <w:widowControl w:val="false"/>
       <w:tabs>
         <w:tab w:val="clear" w:pos="720"/>
-        <w:tab w:val="right" w:pos="9026" w:leader="none"/>
+        <w:tab w:val="right" w:leader="none" w:pos="9026"/>
       </w:tabs>
-      <w:spacing w:lineRule="auto" w:line="240" w:before="0" w:after="0"/>
-      <w:ind w:hanging="0" w:right="55"/>
+      <w:spacing w:before="0" w:after="0" w:line="240" w:lineRule="auto"/>
+      <w:ind w:right="55" w:hanging="0"/>
       <w:jc w:val="right"/>
       <w:rPr>
         <w:rFonts w:ascii="Arial" w:hAnsi="Arial" w:eastAsia="Arial" w:cs="Arial"/>
@@ -3063,24 +3140,23 @@
     </w:pPr>
     <w:r>
       <w:rPr>
-        <w:rFonts w:eastAsia="Arial" w:cs="Arial" w:ascii="Arial" w:hAnsi="Arial"/>
+        <w:rFonts w:ascii="Arial" w:hAnsi="Arial" w:eastAsia="Arial" w:cs="Arial"/>
         <w:b/>
         <w:sz w:val="20"/>
         <w:szCs w:val="20"/>
       </w:rPr>
-      <w:t>et des énergies renouvelables</w:t>
     </w:r>
   </w:p>
-  <w:p>
+  <w:p xmlns:wp14="http://schemas.microsoft.com/office/word/2010/wordml" wp14:textId="77777777">
     <w:pPr>
       <w:pStyle w:val="LO-normal"/>
       <w:widowControl w:val="false"/>
       <w:tabs>
         <w:tab w:val="clear" w:pos="720"/>
-        <w:tab w:val="right" w:pos="9026" w:leader="none"/>
+        <w:tab w:val="right" w:leader="none" w:pos="9026"/>
       </w:tabs>
-      <w:spacing w:lineRule="auto" w:line="240" w:before="0" w:after="0"/>
-      <w:ind w:hanging="0" w:right="55"/>
+      <w:spacing w:before="0" w:after="0" w:line="240" w:lineRule="auto"/>
+      <w:ind w:right="55" w:hanging="0"/>
       <w:jc w:val="right"/>
       <w:rPr>
         <w:rFonts w:ascii="Arial" w:hAnsi="Arial" w:eastAsia="Arial" w:cs="Arial"/>
@@ -3091,23 +3167,23 @@
     </w:pPr>
     <w:r>
       <w:rPr>
-        <w:rFonts w:eastAsia="Arial" w:cs="Arial" w:ascii="Arial" w:hAnsi="Arial"/>
+        <w:rFonts w:ascii="Arial" w:hAnsi="Arial" w:eastAsia="Arial" w:cs="Arial"/>
         <w:b/>
         <w:sz w:val="20"/>
         <w:szCs w:val="20"/>
       </w:rPr>
     </w:r>
   </w:p>
-  <w:p>
+  <w:p xmlns:wp14="http://schemas.microsoft.com/office/word/2010/wordml" wp14:textId="77777777">
     <w:pPr>
       <w:pStyle w:val="LO-normal"/>
       <w:widowControl w:val="false"/>
       <w:tabs>
         <w:tab w:val="clear" w:pos="720"/>
-        <w:tab w:val="right" w:pos="9026" w:leader="none"/>
+        <w:tab w:val="right" w:leader="none" w:pos="9026"/>
       </w:tabs>
-      <w:spacing w:lineRule="auto" w:line="240" w:before="0" w:after="0"/>
-      <w:ind w:hanging="0" w:right="55"/>
+      <w:spacing w:before="0" w:after="0" w:line="240" w:lineRule="auto"/>
+      <w:ind w:right="55" w:hanging="0"/>
       <w:jc w:val="right"/>
       <w:rPr>
         <w:rFonts w:ascii="Arial" w:hAnsi="Arial" w:eastAsia="Arial" w:cs="Arial"/>
@@ -3118,49 +3194,22 @@
     </w:pPr>
     <w:r>
       <w:rPr>
-        <w:rFonts w:eastAsia="Arial" w:cs="Arial" w:ascii="Arial" w:hAnsi="Arial"/>
+        <w:rFonts w:ascii="Arial" w:hAnsi="Arial" w:eastAsia="Arial" w:cs="Arial"/>
         <w:b/>
         <w:sz w:val="20"/>
         <w:szCs w:val="20"/>
       </w:rPr>
     </w:r>
   </w:p>
-  <w:p>
-    <w:pPr>
-      <w:pStyle w:val="LO-normal"/>
-      <w:widowControl w:val="false"/>
-      <w:tabs>
-        <w:tab w:val="clear" w:pos="720"/>
-        <w:tab w:val="right" w:pos="9026" w:leader="none"/>
-      </w:tabs>
-      <w:spacing w:lineRule="auto" w:line="240" w:before="0" w:after="0"/>
-      <w:ind w:hanging="0" w:right="55"/>
-      <w:jc w:val="right"/>
-      <w:rPr>
-        <w:rFonts w:ascii="Arial" w:hAnsi="Arial" w:eastAsia="Arial" w:cs="Arial"/>
-        <w:b/>
-        <w:sz w:val="20"/>
-        <w:szCs w:val="20"/>
-      </w:rPr>
-    </w:pPr>
-    <w:r>
-      <w:rPr>
-        <w:rFonts w:eastAsia="Arial" w:cs="Arial" w:ascii="Arial" w:hAnsi="Arial"/>
-        <w:b/>
-        <w:sz w:val="20"/>
-        <w:szCs w:val="20"/>
-      </w:rPr>
-    </w:r>
-  </w:p>
-  <w:p>
+  <w:p xmlns:wp14="http://schemas.microsoft.com/office/word/2010/wordml" wp14:textId="77777777">
     <w:pPr>
       <w:pStyle w:val="LO-normal"/>
       <w:tabs>
         <w:tab w:val="clear" w:pos="720"/>
-        <w:tab w:val="center" w:pos="4536" w:leader="none"/>
-        <w:tab w:val="right" w:pos="9072" w:leader="none"/>
+        <w:tab w:val="center" w:leader="none" w:pos="4536"/>
+        <w:tab w:val="right" w:leader="none" w:pos="9072"/>
       </w:tabs>
-      <w:spacing w:lineRule="auto" w:line="240" w:before="0" w:after="0"/>
+      <w:spacing w:before="0" w:after="0" w:line="240" w:lineRule="auto"/>
       <w:jc w:val="right"/>
       <w:rPr>
         <w:rFonts w:ascii="Calibri" w:hAnsi="Calibri" w:eastAsia="Calibri" w:cs="Calibri"/>
@@ -3177,7 +3226,7 @@
         <w:sz w:val="22"/>
         <w:szCs w:val="22"/>
         <w:u w:val="none"/>
-        <w:shd w:fill="auto" w:val="clear"/>
+        <w:shd w:val="clear" w:fill="auto"/>
         <w:vertAlign w:val="baseline"/>
       </w:rPr>
     </w:pPr>
@@ -3196,20 +3245,20 @@
         <w:sz w:val="22"/>
         <w:szCs w:val="22"/>
         <w:u w:val="none"/>
-        <w:shd w:fill="auto" w:val="clear"/>
+        <w:shd w:val="clear" w:fill="auto"/>
         <w:vertAlign w:val="baseline"/>
       </w:rPr>
     </w:r>
   </w:p>
-  <w:p>
+  <w:p xmlns:wp14="http://schemas.microsoft.com/office/word/2010/wordml" wp14:textId="77777777">
     <w:pPr>
       <w:pStyle w:val="LO-normal"/>
       <w:tabs>
         <w:tab w:val="clear" w:pos="720"/>
-        <w:tab w:val="center" w:pos="4536" w:leader="none"/>
-        <w:tab w:val="right" w:pos="9072" w:leader="none"/>
+        <w:tab w:val="center" w:leader="none" w:pos="4536"/>
+        <w:tab w:val="right" w:leader="none" w:pos="9072"/>
       </w:tabs>
-      <w:spacing w:lineRule="auto" w:line="240" w:before="0" w:after="0"/>
+      <w:spacing w:before="0" w:after="0" w:line="240" w:lineRule="auto"/>
       <w:jc w:val="right"/>
       <w:rPr>
         <w:rFonts w:ascii="Calibri" w:hAnsi="Calibri" w:eastAsia="Calibri" w:cs="Calibri"/>
@@ -3226,7 +3275,7 @@
         <w:sz w:val="22"/>
         <w:szCs w:val="22"/>
         <w:u w:val="none"/>
-        <w:shd w:fill="auto" w:val="clear"/>
+        <w:shd w:val="clear" w:fill="auto"/>
         <w:vertAlign w:val="baseline"/>
       </w:rPr>
     </w:pPr>
@@ -3245,20 +3294,20 @@
         <w:sz w:val="22"/>
         <w:szCs w:val="22"/>
         <w:u w:val="none"/>
-        <w:shd w:fill="auto" w:val="clear"/>
+        <w:shd w:val="clear" w:fill="auto"/>
         <w:vertAlign w:val="baseline"/>
       </w:rPr>
     </w:r>
   </w:p>
-  <w:p>
+  <w:p xmlns:wp14="http://schemas.microsoft.com/office/word/2010/wordml" wp14:textId="77777777">
     <w:pPr>
       <w:pStyle w:val="LO-normal"/>
       <w:tabs>
         <w:tab w:val="clear" w:pos="720"/>
-        <w:tab w:val="center" w:pos="4536" w:leader="none"/>
-        <w:tab w:val="right" w:pos="9072" w:leader="none"/>
+        <w:tab w:val="center" w:leader="none" w:pos="4536"/>
+        <w:tab w:val="right" w:leader="none" w:pos="9072"/>
       </w:tabs>
-      <w:spacing w:lineRule="auto" w:line="240" w:before="0" w:after="0"/>
+      <w:spacing w:before="0" w:after="0" w:line="240" w:lineRule="auto"/>
       <w:jc w:val="right"/>
       <w:rPr>
         <w:rFonts w:ascii="Calibri" w:hAnsi="Calibri" w:eastAsia="Calibri" w:cs="Calibri"/>
@@ -3275,7 +3324,7 @@
         <w:sz w:val="22"/>
         <w:szCs w:val="22"/>
         <w:u w:val="none"/>
-        <w:shd w:fill="auto" w:val="clear"/>
+        <w:shd w:val="clear" w:fill="auto"/>
         <w:vertAlign w:val="baseline"/>
       </w:rPr>
     </w:pPr>
@@ -3294,7 +3343,7 @@
         <w:sz w:val="22"/>
         <w:szCs w:val="22"/>
         <w:u w:val="none"/>
-        <w:shd w:fill="auto" w:val="clear"/>
+        <w:shd w:val="clear" w:fill="auto"/>
         <w:vertAlign w:val="baseline"/>
       </w:rPr>
     </w:r>
@@ -3317,7 +3366,7 @@
         <w:ind w:left="720" w:hanging="360"/>
       </w:pPr>
       <w:rPr>
-        <w:rFonts w:ascii="Times New Roman" w:hAnsi="Times New Roman" w:cs="Times New Roman" w:hint="default"/>
+        <w:rFonts w:hint="default" w:ascii="Times New Roman" w:hAnsi="Times New Roman" w:cs="Times New Roman"/>
         <w:sz w:val="22"/>
         <w:szCs w:val="22"/>
       </w:rPr>
@@ -3426,6 +3475,7 @@
       </w:pPr>
       <w:rPr/>
     </w:lvl>
+    <w:nsid w:val="6e9a7bd"/>
   </w:abstractNum>
   <w:abstractNum w:abstractNumId="2">
     <w:lvl w:ilvl="0">
@@ -3440,7 +3490,7 @@
         <w:ind w:left="720" w:hanging="360"/>
       </w:pPr>
       <w:rPr>
-        <w:rFonts w:ascii="Times New Roman" w:hAnsi="Times New Roman" w:cs="Times New Roman" w:hint="default"/>
+        <w:rFonts w:hint="default" w:ascii="Times New Roman" w:hAnsi="Times New Roman" w:cs="Times New Roman"/>
         <w:sz w:val="22"/>
         <w:szCs w:val="22"/>
       </w:rPr>
@@ -3549,6 +3599,7 @@
       </w:pPr>
       <w:rPr/>
     </w:lvl>
+    <w:nsid w:val="707769c8"/>
   </w:abstractNum>
   <w:abstractNum w:abstractNumId="3">
     <w:lvl w:ilvl="0">
@@ -3668,6 +3719,7 @@
         <w:ind w:left="0" w:hanging="0"/>
       </w:pPr>
     </w:lvl>
+    <w:nsid w:val="4c58137"/>
   </w:abstractNum>
   <w:num w:numId="1">
     <w:abstractNumId w:val="1"/>
@@ -3682,7 +3734,7 @@
 </file>
 
 <file path=word/styles.xml><?xml version="1.0" encoding="utf-8"?>
-<w:styles xmlns:w="http://schemas.openxmlformats.org/wordprocessingml/2006/main" xmlns:w14="http://schemas.microsoft.com/office/word/2010/wordml" xmlns:mc="http://schemas.openxmlformats.org/markup-compatibility/2006" mc:Ignorable="w14">
+<w:styles xmlns:wp14="http://schemas.microsoft.com/office/word/2010/wordprocessingDrawing" xmlns:w="http://schemas.openxmlformats.org/wordprocessingml/2006/main" xmlns:w14="http://schemas.microsoft.com/office/word/2010/wordml" xmlns:mc="http://schemas.openxmlformats.org/markup-compatibility/2006" mc:Ignorable="w14 wp14">
   <w:docDefaults>
     <w:rPrDefault>
       <w:rPr>
@@ -3705,7 +3757,7 @@
       <w:widowControl/>
       <w:suppressAutoHyphens w:val="true"/>
       <w:bidi w:val="0"/>
-      <w:spacing w:lineRule="auto" w:line="259" w:before="0" w:after="160"/>
+      <w:spacing w:before="0" w:after="160" w:line="259" w:lineRule="auto"/>
       <w:jc w:val="left"/>
     </w:pPr>
     <w:rPr>
@@ -3718,14 +3770,14 @@
     </w:rPr>
   </w:style>
   <w:style w:type="paragraph" w:styleId="Heading1">
-    <w:name w:val="Heading 1"/>
+    <w:name w:val="heading 1"/>
     <w:basedOn w:val="LO-normal"/>
     <w:next w:val="LO-normal"/>
     <w:qFormat/>
     <w:pPr>
       <w:keepNext w:val="true"/>
       <w:keepLines/>
-      <w:spacing w:lineRule="auto" w:line="240" w:before="480" w:after="120"/>
+      <w:spacing w:before="480" w:after="120" w:line="240" w:lineRule="auto"/>
     </w:pPr>
     <w:rPr>
       <w:b/>
@@ -3734,14 +3786,14 @@
     </w:rPr>
   </w:style>
   <w:style w:type="paragraph" w:styleId="Heading2">
-    <w:name w:val="Heading 2"/>
+    <w:name w:val="heading 2"/>
     <w:basedOn w:val="LO-normal"/>
     <w:next w:val="LO-normal"/>
     <w:qFormat/>
     <w:pPr>
       <w:keepNext w:val="true"/>
       <w:keepLines/>
-      <w:spacing w:lineRule="auto" w:line="240" w:before="360" w:after="80"/>
+      <w:spacing w:before="360" w:after="80" w:line="240" w:lineRule="auto"/>
     </w:pPr>
     <w:rPr>
       <w:b/>
@@ -3750,14 +3802,14 @@
     </w:rPr>
   </w:style>
   <w:style w:type="paragraph" w:styleId="Heading3">
-    <w:name w:val="Heading 3"/>
+    <w:name w:val="heading 3"/>
     <w:basedOn w:val="LO-normal"/>
     <w:next w:val="LO-normal"/>
     <w:qFormat/>
     <w:pPr>
       <w:keepNext w:val="true"/>
       <w:keepLines/>
-      <w:spacing w:lineRule="auto" w:line="240" w:before="280" w:after="80"/>
+      <w:spacing w:before="280" w:after="80" w:line="240" w:lineRule="auto"/>
     </w:pPr>
     <w:rPr>
       <w:b/>
@@ -3766,14 +3818,14 @@
     </w:rPr>
   </w:style>
   <w:style w:type="paragraph" w:styleId="Heading4">
-    <w:name w:val="Heading 4"/>
+    <w:name w:val="heading 4"/>
     <w:basedOn w:val="LO-normal"/>
     <w:next w:val="LO-normal"/>
     <w:qFormat/>
     <w:pPr>
       <w:keepNext w:val="true"/>
       <w:keepLines/>
-      <w:spacing w:lineRule="auto" w:line="240" w:before="240" w:after="40"/>
+      <w:spacing w:before="240" w:after="40" w:line="240" w:lineRule="auto"/>
     </w:pPr>
     <w:rPr>
       <w:b/>
@@ -3782,14 +3834,14 @@
     </w:rPr>
   </w:style>
   <w:style w:type="paragraph" w:styleId="Heading5">
-    <w:name w:val="Heading 5"/>
+    <w:name w:val="heading 5"/>
     <w:basedOn w:val="LO-normal"/>
     <w:next w:val="LO-normal"/>
     <w:qFormat/>
     <w:pPr>
       <w:keepNext w:val="true"/>
       <w:keepLines/>
-      <w:spacing w:lineRule="auto" w:line="240" w:before="220" w:after="40"/>
+      <w:spacing w:before="220" w:after="40" w:line="240" w:lineRule="auto"/>
     </w:pPr>
     <w:rPr>
       <w:b/>
@@ -3798,14 +3850,14 @@
     </w:rPr>
   </w:style>
   <w:style w:type="paragraph" w:styleId="Heading6">
-    <w:name w:val="Heading 6"/>
+    <w:name w:val="heading 6"/>
     <w:basedOn w:val="LO-normal"/>
     <w:next w:val="LO-normal"/>
     <w:qFormat/>
     <w:pPr>
       <w:keepNext w:val="true"/>
       <w:keepLines/>
-      <w:spacing w:lineRule="auto" w:line="240" w:before="200" w:after="40"/>
+      <w:spacing w:before="200" w:after="40" w:line="240" w:lineRule="auto"/>
     </w:pPr>
     <w:rPr>
       <w:b/>
@@ -3840,7 +3892,7 @@
     <w:name w:val="Body Text"/>
     <w:basedOn w:val="Normal"/>
     <w:pPr>
-      <w:spacing w:lineRule="auto" w:line="276" w:before="0" w:after="140"/>
+      <w:spacing w:before="0" w:after="140" w:line="276" w:lineRule="auto"/>
     </w:pPr>
     <w:rPr/>
   </w:style>
@@ -3902,7 +3954,7 @@
       <w:widowControl/>
       <w:suppressAutoHyphens w:val="true"/>
       <w:bidi w:val="0"/>
-      <w:spacing w:lineRule="auto" w:line="259" w:before="0" w:after="160"/>
+      <w:spacing w:before="0" w:after="160" w:line="259" w:lineRule="auto"/>
       <w:jc w:val="left"/>
     </w:pPr>
     <w:rPr>
@@ -3922,7 +3974,7 @@
     <w:pPr>
       <w:keepNext w:val="true"/>
       <w:keepLines/>
-      <w:spacing w:lineRule="auto" w:line="240" w:before="480" w:after="120"/>
+      <w:spacing w:before="480" w:after="120" w:line="240" w:lineRule="auto"/>
     </w:pPr>
     <w:rPr>
       <w:b/>
@@ -3938,7 +3990,7 @@
     <w:pPr>
       <w:keepNext w:val="true"/>
       <w:keepLines/>
-      <w:spacing w:lineRule="auto" w:line="240" w:before="360" w:after="80"/>
+      <w:spacing w:before="360" w:after="80" w:line="240" w:lineRule="auto"/>
     </w:pPr>
     <w:rPr>
       <w:rFonts w:ascii="Georgia" w:hAnsi="Georgia" w:eastAsia="Georgia" w:cs="Georgia"/>
@@ -3963,13 +4015,13 @@
     <w:rPr/>
   </w:style>
   <w:style w:type="paragraph" w:styleId="Header">
-    <w:name w:val="Header"/>
+    <w:name w:val="header"/>
     <w:basedOn w:val="En-tteetpieddepage"/>
     <w:pPr/>
     <w:rPr/>
   </w:style>
   <w:style w:type="paragraph" w:styleId="Footer">
-    <w:name w:val="Footer"/>
+    <w:name w:val="footer"/>
     <w:basedOn w:val="En-tteetpieddepage"/>
     <w:pPr/>
     <w:rPr/>
@@ -3981,7 +4033,7 @@
       <w:widowControl/>
       <w:suppressAutoHyphens w:val="true"/>
       <w:bidi w:val="0"/>
-      <w:spacing w:lineRule="auto" w:line="259" w:before="0" w:after="160"/>
+      <w:spacing w:before="0" w:after="160" w:line="259" w:lineRule="auto"/>
       <w:jc w:val="left"/>
     </w:pPr>
     <w:rPr>
@@ -3993,14 +4045,14 @@
       <w:lang w:val="fr-FR" w:eastAsia="zh-CN" w:bidi="hi-IN"/>
     </w:rPr>
   </w:style>
-  <w:style w:type="table" w:default="1" w:styleId="TableNormal">
-    <w:name w:val="Table Normal"/>
+  <w:style w:type="table" w:styleId="TableNormal" w:default="1">
+    <w:name w:val="Normal Table"/>
   </w:style>
-  <w:style w:type="table" w:default="1" w:styleId="TableNormal">
-    <w:name w:val="Table Normal"/>
+  <w:style w:type="table" w:styleId="TableNormal" w:default="1">
+    <w:name w:val="Normal Table0"/>
   </w:style>
-  <w:style w:type="table" w:default="1" w:styleId="TableNormal">
-    <w:name w:val="Table Normal"/>
+  <w:style w:type="table" w:styleId="TableNormal" w:default="1">
+    <w:name w:val="Normal Table1"/>
   </w:style>
 </w:styles>
 </file>

</xml_diff>